<commit_message>
Update the spec taking in consideration last talk with prof. Bruno.
</commit_message>
<xml_diff>
--- a/Smart Cloud Authentication.docx
+++ b/Smart Cloud Authentication.docx
@@ -20,7 +20,6 @@
     <w:p>
       <w:pPr>
         <w:pStyle w:val="1"/>
-        <w:jc w:val="both"/>
         <w:rPr>
           <w:lang w:val="en-US"/>
         </w:rPr>
@@ -175,6 +174,12 @@
         </w:rPr>
         <w:t xml:space="preserve"> – a client on a public machine, accessing the Cloud App, authenticated previously by the Mobile App.</w:t>
       </w:r>
+      <w:r>
+        <w:rPr>
+          <w:lang w:val="en-US"/>
+        </w:rPr>
+        <w:t xml:space="preserve"> It can be a browser or a specifically designed application. </w:t>
+      </w:r>
     </w:p>
     <w:p>
       <w:pPr>
@@ -204,12 +209,13 @@
       <w:r>
         <w:rPr>
           <w:noProof/>
+          <w:lang w:val="en-US"/>
         </w:rPr>
         <w:drawing>
           <wp:inline distT="0" distB="0" distL="0" distR="0">
-            <wp:extent cx="5886450" cy="3895725"/>
+            <wp:extent cx="5943600" cy="3924935"/>
             <wp:effectExtent l="19050" t="0" r="0" b="0"/>
-            <wp:docPr id="1" name="Рисунок 0" descr="Diagram.png"/>
+            <wp:docPr id="4" name="Рисунок 4" descr="C:\Users\тс\Documents\Study\University courses\Network Security\Main diagram.png"/>
             <wp:cNvGraphicFramePr>
               <a:graphicFrameLocks xmlns:a="http://schemas.openxmlformats.org/drawingml/2006/main" noChangeAspect="1"/>
             </wp:cNvGraphicFramePr>
@@ -217,23 +223,33 @@
               <a:graphicData uri="http://schemas.openxmlformats.org/drawingml/2006/picture">
                 <pic:pic xmlns:pic="http://schemas.openxmlformats.org/drawingml/2006/picture">
                   <pic:nvPicPr>
-                    <pic:cNvPr id="0" name="Diagram.png"/>
-                    <pic:cNvPicPr/>
+                    <pic:cNvPr id="0" name="Picture 4" descr="C:\Users\тс\Documents\Study\University courses\Network Security\Main diagram.png"/>
+                    <pic:cNvPicPr>
+                      <a:picLocks noChangeAspect="1" noChangeArrowheads="1"/>
+                    </pic:cNvPicPr>
                   </pic:nvPicPr>
                   <pic:blipFill>
                     <a:blip r:embed="rId8" cstate="print"/>
+                    <a:srcRect/>
                     <a:stretch>
                       <a:fillRect/>
                     </a:stretch>
                   </pic:blipFill>
-                  <pic:spPr>
+                  <pic:spPr bwMode="auto">
                     <a:xfrm>
                       <a:off x="0" y="0"/>
-                      <a:ext cx="5886450" cy="3895725"/>
+                      <a:ext cx="5943600" cy="3924935"/>
                     </a:xfrm>
                     <a:prstGeom prst="rect">
                       <a:avLst/>
                     </a:prstGeom>
+                    <a:noFill/>
+                    <a:ln w="9525">
+                      <a:noFill/>
+                      <a:miter lim="800000"/>
+                      <a:headEnd/>
+                      <a:tailEnd/>
+                    </a:ln>
                   </pic:spPr>
                 </pic:pic>
               </a:graphicData>
@@ -333,7 +349,19 @@
           <w:lang w:val="en-US"/>
         </w:rPr>
         <w:lastRenderedPageBreak/>
-        <w:t xml:space="preserve">internet machine and launches the Mobile App. On the first launch he enters the path to its certificate and private key as well as the user id. After that he pushes a button to start authentication. The Mobile App generates a </w:t>
+        <w:t xml:space="preserve">internet machine and launches the Mobile App. On the first launch he enters the path to its certificate and private key as well as the user id. </w:t>
+      </w:r>
+      <w:r>
+        <w:rPr>
+          <w:lang w:val="en-US"/>
+        </w:rPr>
+        <w:t xml:space="preserve">Then he enters the MAC address of the public machine he is willing to get access from. </w:t>
+      </w:r>
+      <w:r>
+        <w:rPr>
+          <w:lang w:val="en-US"/>
+        </w:rPr>
+        <w:t xml:space="preserve">After that he pushes a button to start authentication. The Mobile App generates a </w:t>
       </w:r>
       <w:r>
         <w:rPr>
@@ -357,21 +385,43 @@
         <w:rPr>
           <w:lang w:val="en-US"/>
         </w:rPr>
-        <w:t xml:space="preserve">dom password, sends the signed and encrypted authentication request to the Cloud App and display the generated password on the screen, which will be the secret shared between the three parties. The Cloud App authenticates the user request and </w:t>
-      </w:r>
-      <w:proofErr w:type="gramStart"/>
-      <w:r>
-        <w:rPr>
-          <w:lang w:val="en-US"/>
-        </w:rPr>
-        <w:t>store</w:t>
-      </w:r>
-      <w:proofErr w:type="gramEnd"/>
-      <w:r>
-        <w:rPr>
-          <w:lang w:val="en-US"/>
-        </w:rPr>
-        <w:t xml:space="preserve"> the session key derived from the password and user id. The user launches the Public App, which prompts it for user id and passw</w:t>
+        <w:t>dom password, sends the signed and encrypted authentication request to the Cloud App and display the password on the screen, which will be the secret shared between the three parties. The Cloud App authenticates the user request and store</w:t>
+      </w:r>
+      <w:r>
+        <w:rPr>
+          <w:lang w:val="en-US"/>
+        </w:rPr>
+        <w:t>s</w:t>
+      </w:r>
+      <w:r>
+        <w:rPr>
+          <w:lang w:val="en-US"/>
+        </w:rPr>
+        <w:t xml:space="preserve"> the </w:t>
+      </w:r>
+      <w:r>
+        <w:rPr>
+          <w:lang w:val="en-US"/>
+        </w:rPr>
+        <w:t>password and MAC address</w:t>
+      </w:r>
+      <w:r>
+        <w:rPr>
+          <w:lang w:val="en-US"/>
+        </w:rPr>
+        <w:t xml:space="preserve">. The user launches the Public App, which prompts it for user id and </w:t>
+      </w:r>
+      <w:r>
+        <w:rPr>
+          <w:lang w:val="en-US"/>
+        </w:rPr>
+        <w:t xml:space="preserve">onetime </w:t>
+      </w:r>
+      <w:r>
+        <w:rPr>
+          <w:lang w:val="en-US"/>
+        </w:rPr>
+        <w:t>passw</w:t>
       </w:r>
       <w:r>
         <w:rPr>
@@ -383,7 +433,31 @@
         <w:rPr>
           <w:lang w:val="en-US"/>
         </w:rPr>
-        <w:t xml:space="preserve"> information, Public App also derives the session key. Subsequently the user can use Public App to perform encrypted and authenticated upload/download of files from the Cloud App. After the session is over, the user sends the session termination request to the Cloud App through the Public App to purge the session from the Cloud App.</w:t>
+        <w:t xml:space="preserve"> information, Public App </w:t>
+      </w:r>
+      <w:r>
+        <w:rPr>
+          <w:lang w:val="en-US"/>
+        </w:rPr>
+        <w:t>opens an SSL connection to the Cloud App using the Google Apps public certificate and authenticates itself by the onetime password and MAC</w:t>
+      </w:r>
+      <w:r>
+        <w:rPr>
+          <w:lang w:val="en-US"/>
+        </w:rPr>
+        <w:t xml:space="preserve">. Subsequently the user can use Public App to perform encrypted and authenticated upload/download of files from the Cloud App. After the session is over, the user sends the session termination </w:t>
+      </w:r>
+      <w:r>
+        <w:rPr>
+          <w:lang w:val="en-US"/>
+        </w:rPr>
+        <w:t>request to the Cloud App from the Mobile App</w:t>
+      </w:r>
+      <w:r>
+        <w:rPr>
+          <w:lang w:val="en-US"/>
+        </w:rPr>
+        <w:t xml:space="preserve"> to purge the session from the Cloud App.</w:t>
       </w:r>
     </w:p>
     <w:p>
@@ -436,7 +510,10 @@
         </w:rPr>
       </w:pPr>
       <w:r>
-        <w:object w:dxaOrig="5057" w:dyaOrig="5550">
+        <w:rPr>
+          <w:lang w:val="en-US"/>
+        </w:rPr>
+        <w:object w:dxaOrig="5057" w:dyaOrig="5004">
           <v:shapetype id="_x0000_t75" coordsize="21600,21600" o:spt="75" o:preferrelative="t" path="m@4@5l@4@11@9@11@9@5xe" filled="f" stroked="f">
             <v:stroke joinstyle="miter"/>
             <v:formulas>
@@ -456,10 +533,10 @@
             <v:path o:extrusionok="f" gradientshapeok="t" o:connecttype="rect"/>
             <o:lock v:ext="edit" aspectratio="t"/>
           </v:shapetype>
-          <v:shape id="_x0000_i1026" type="#_x0000_t75" style="width:252.7pt;height:277.8pt" o:ole="">
+          <v:shape id="_x0000_i1025" type="#_x0000_t75" style="width:252.3pt;height:250.45pt" o:ole="">
             <v:imagedata r:id="rId9" o:title=""/>
           </v:shape>
-          <o:OLEObject Type="Embed" ProgID="Visio.Drawing.11" ShapeID="_x0000_i1026" DrawAspect="Content" ObjectID="_1367178152" r:id="rId10"/>
+          <o:OLEObject Type="Embed" ProgID="Visio.Drawing.11" ShapeID="_x0000_i1025" DrawAspect="Content" ObjectID="_1367340197" r:id="rId10"/>
         </w:object>
       </w:r>
     </w:p>
@@ -724,16 +801,30 @@
         <w:rPr>
           <w:lang w:val="en-US"/>
         </w:rPr>
-        <w:t xml:space="preserve">Authenticate – authenticate the Mobile App on the Cloud App and share the secret, needed for securing the communication between the Public App and Cloud </w:t>
-      </w:r>
+        <w:t>Authenticate – authenticate the Mobile App on the Cloud App and share the secret, needed for securing the communication between the Public App and Cloud App.</w:t>
+      </w:r>
+    </w:p>
+    <w:p>
+      <w:pPr>
+        <w:ind w:left="360"/>
+        <w:rPr>
+          <w:lang w:val="en-US"/>
+        </w:rPr>
+      </w:pPr>
       <w:proofErr w:type="spellStart"/>
       <w:r>
         <w:rPr>
           <w:lang w:val="en-US"/>
         </w:rPr>
-        <w:t>App.</w:t>
+        <w:t>Params</w:t>
       </w:r>
       <w:proofErr w:type="spellEnd"/>
+      <w:r>
+        <w:rPr>
+          <w:lang w:val="en-US"/>
+        </w:rPr>
+        <w:t>: user id, timestamp, nonce, generated password.</w:t>
+      </w:r>
     </w:p>
     <w:p>
       <w:pPr>
@@ -742,19 +833,11 @@
           <w:lang w:val="en-US"/>
         </w:rPr>
       </w:pPr>
-      <w:proofErr w:type="spellStart"/>
-      <w:r>
-        <w:rPr>
-          <w:lang w:val="en-US"/>
-        </w:rPr>
-        <w:t>Params</w:t>
-      </w:r>
-      <w:proofErr w:type="spellEnd"/>
-      <w:r>
-        <w:rPr>
-          <w:lang w:val="en-US"/>
-        </w:rPr>
-        <w:t>: user id, timestamp, nonce, generated password.</w:t>
+      <w:r>
+        <w:rPr>
+          <w:lang w:val="en-US"/>
+        </w:rPr>
+        <w:t>Result: empty/error</w:t>
       </w:r>
     </w:p>
     <w:p>
@@ -764,20 +847,6 @@
           <w:lang w:val="en-US"/>
         </w:rPr>
       </w:pPr>
-      <w:r>
-        <w:rPr>
-          <w:lang w:val="en-US"/>
-        </w:rPr>
-        <w:t>Result: empty/error</w:t>
-      </w:r>
-    </w:p>
-    <w:p>
-      <w:pPr>
-        <w:ind w:left="360"/>
-        <w:rPr>
-          <w:lang w:val="en-US"/>
-        </w:rPr>
-      </w:pPr>
       <w:proofErr w:type="gramStart"/>
       <w:r>
         <w:rPr>
@@ -803,170 +872,6 @@
           <w:lang w:val="en-US"/>
         </w:rPr>
         <w:t xml:space="preserve"> </w:t>
-      </w:r>
-    </w:p>
-    <w:p>
-      <w:pPr>
-        <w:pStyle w:val="3"/>
-        <w:jc w:val="both"/>
-        <w:rPr>
-          <w:lang w:val="en-US"/>
-        </w:rPr>
-      </w:pPr>
-      <w:r>
-        <w:rPr>
-          <w:lang w:val="en-US"/>
-        </w:rPr>
-        <w:t>Public App – Cloud App</w:t>
-      </w:r>
-    </w:p>
-    <w:p>
-      <w:pPr>
-        <w:rPr>
-          <w:lang w:val="en-US"/>
-        </w:rPr>
-      </w:pPr>
-      <w:r>
-        <w:rPr>
-          <w:lang w:val="en-US"/>
-        </w:rPr>
-        <w:t xml:space="preserve">The diagram below illustrates the </w:t>
-      </w:r>
-      <w:r>
-        <w:rPr>
-          <w:lang w:val="en-US"/>
-        </w:rPr>
-        <w:t xml:space="preserve">sample </w:t>
-      </w:r>
-      <w:r>
-        <w:rPr>
-          <w:lang w:val="en-US"/>
-        </w:rPr>
-        <w:t>communication flow between the Public App and Cloud App.</w:t>
-      </w:r>
-    </w:p>
-    <w:p>
-      <w:pPr>
-        <w:rPr>
-          <w:lang w:val="en-US"/>
-        </w:rPr>
-      </w:pPr>
-      <w:r>
-        <w:rPr>
-          <w:lang w:val="en-US"/>
-        </w:rPr>
-        <w:t>N.B.: For simplicity, it doesn’t challenge-response sequences, which are described below.</w:t>
-      </w:r>
-    </w:p>
-    <w:p>
-      <w:pPr>
-        <w:rPr>
-          <w:lang w:val="en-US"/>
-        </w:rPr>
-      </w:pPr>
-      <w:r>
-        <w:object w:dxaOrig="5057" w:dyaOrig="5352">
-          <v:shape id="_x0000_i1025" type="#_x0000_t75" style="width:252.7pt;height:267.6pt" o:ole="">
-            <v:imagedata r:id="rId11" o:title=""/>
-          </v:shape>
-          <o:OLEObject Type="Embed" ProgID="Visio.Drawing.11" ShapeID="_x0000_i1025" DrawAspect="Content" ObjectID="_1367178153" r:id="rId12"/>
-        </w:object>
-      </w:r>
-    </w:p>
-    <w:p>
-      <w:pPr>
-        <w:rPr>
-          <w:lang w:val="en-US"/>
-        </w:rPr>
-      </w:pPr>
-      <w:r>
-        <w:rPr>
-          <w:lang w:val="en-US"/>
-        </w:rPr>
-        <w:t xml:space="preserve">The diagram bellow illustrates the challenge-response mechanism used for each </w:t>
-      </w:r>
-      <w:r>
-        <w:rPr>
-          <w:lang w:val="en-US"/>
-        </w:rPr>
-        <w:t xml:space="preserve">Public App-Cloud App request </w:t>
-      </w:r>
-      <w:r>
-        <w:rPr>
-          <w:lang w:val="en-US"/>
-        </w:rPr>
-        <w:t xml:space="preserve">in order </w:t>
-      </w:r>
-      <w:r>
-        <w:rPr>
-          <w:lang w:val="en-US"/>
-        </w:rPr>
-        <w:t>to protect against the replay attack.</w:t>
-      </w:r>
-    </w:p>
-    <w:p>
-      <w:pPr>
-        <w:rPr>
-          <w:lang w:val="en-US"/>
-        </w:rPr>
-      </w:pPr>
-      <w:r>
-        <w:object w:dxaOrig="4944" w:dyaOrig="4383">
-          <v:shape id="_x0000_i1027" type="#_x0000_t75" style="width:247.25pt;height:219.4pt" o:ole="">
-            <v:imagedata r:id="rId13" o:title=""/>
-          </v:shape>
-          <o:OLEObject Type="Embed" ProgID="Visio.Drawing.11" ShapeID="_x0000_i1027" DrawAspect="Content" ObjectID="_1367178154" r:id="rId14"/>
-        </w:object>
-      </w:r>
-    </w:p>
-    <w:p>
-      <w:pPr>
-        <w:rPr>
-          <w:lang w:val="en-US"/>
-        </w:rPr>
-      </w:pPr>
-      <w:r>
-        <w:rPr>
-          <w:lang w:val="en-US"/>
-        </w:rPr>
-        <w:t>All the communi</w:t>
-      </w:r>
-      <w:r>
-        <w:rPr>
-          <w:lang w:val="en-US"/>
-        </w:rPr>
-        <w:t>cation between these entities is</w:t>
-      </w:r>
-      <w:r>
-        <w:rPr>
-          <w:lang w:val="en-US"/>
-        </w:rPr>
-        <w:t xml:space="preserve"> encrypted, using the session key and integrity protected using an encrypted hash</w:t>
-      </w:r>
-    </w:p>
-    <w:p>
-      <w:pPr>
-        <w:rPr>
-          <w:lang w:val="en-US"/>
-        </w:rPr>
-      </w:pPr>
-      <w:r>
-        <w:rPr>
-          <w:lang w:val="en-US"/>
-        </w:rPr>
-        <w:t>Below is the</w:t>
-      </w:r>
-      <w:r>
-        <w:rPr>
-          <w:lang w:val="en-US"/>
-        </w:rPr>
-        <w:t xml:space="preserve"> detailed</w:t>
-      </w:r>
-      <w:r>
-        <w:rPr>
-          <w:lang w:val="en-US"/>
-        </w:rPr>
-        <w:t xml:space="preserve"> list of requests types.</w:t>
       </w:r>
     </w:p>
     <w:p>
@@ -984,7 +889,7 @@
         <w:rPr>
           <w:lang w:val="en-US"/>
         </w:rPr>
-        <w:t>Download file – download a file from the Cloud App.</w:t>
+        <w:t xml:space="preserve">End session – delete the session data from both the Public App and Cloud App. After this request a new session must be opened to communicate with Cloud App from Public App. </w:t>
       </w:r>
     </w:p>
     <w:p>
@@ -1006,7 +911,7 @@
         <w:rPr>
           <w:lang w:val="en-US"/>
         </w:rPr>
-        <w:t>: user id, file name</w:t>
+        <w:t>: user id</w:t>
       </w:r>
     </w:p>
     <w:p>
@@ -1020,19 +925,133 @@
         <w:rPr>
           <w:lang w:val="en-US"/>
         </w:rPr>
-        <w:t xml:space="preserve">Result: </w:t>
-      </w:r>
-      <w:r>
-        <w:rPr>
-          <w:lang w:val="en-US"/>
-        </w:rPr>
-        <w:t>file</w:t>
-      </w:r>
-      <w:r>
-        <w:rPr>
-          <w:lang w:val="en-US"/>
-        </w:rPr>
-        <w:t xml:space="preserve"> data/error</w:t>
+        <w:t>Result: empty/error</w:t>
+      </w:r>
+    </w:p>
+    <w:p>
+      <w:pPr>
+        <w:pStyle w:val="3"/>
+        <w:jc w:val="both"/>
+        <w:rPr>
+          <w:lang w:val="en-US"/>
+        </w:rPr>
+      </w:pPr>
+      <w:r>
+        <w:rPr>
+          <w:lang w:val="en-US"/>
+        </w:rPr>
+        <w:t>Public App – Cloud App</w:t>
+      </w:r>
+    </w:p>
+    <w:p>
+      <w:pPr>
+        <w:rPr>
+          <w:lang w:val="en-US"/>
+        </w:rPr>
+      </w:pPr>
+      <w:r>
+        <w:rPr>
+          <w:lang w:val="en-US"/>
+        </w:rPr>
+        <w:t xml:space="preserve">The diagram below illustrates the </w:t>
+      </w:r>
+      <w:r>
+        <w:rPr>
+          <w:lang w:val="en-US"/>
+        </w:rPr>
+        <w:t xml:space="preserve">sample </w:t>
+      </w:r>
+      <w:r>
+        <w:rPr>
+          <w:lang w:val="en-US"/>
+        </w:rPr>
+        <w:t>communication flow between the Public App and Cloud App.</w:t>
+      </w:r>
+    </w:p>
+    <w:p>
+      <w:pPr>
+        <w:rPr>
+          <w:lang w:val="en-US"/>
+        </w:rPr>
+      </w:pPr>
+      <w:r>
+        <w:rPr>
+          <w:lang w:val="en-US"/>
+        </w:rPr>
+        <w:object w:dxaOrig="10773" w:dyaOrig="5647">
+          <v:shape id="_x0000_i1026" type="#_x0000_t75" style="width:458.9pt;height:241.05pt" o:ole="">
+            <v:imagedata r:id="rId11" o:title=""/>
+          </v:shape>
+          <o:OLEObject Type="Embed" ProgID="Visio.Drawing.11" ShapeID="_x0000_i1026" DrawAspect="Content" ObjectID="_1367340198" r:id="rId12"/>
+        </w:object>
+      </w:r>
+    </w:p>
+    <w:p>
+      <w:pPr>
+        <w:rPr>
+          <w:lang w:val="en-US"/>
+        </w:rPr>
+      </w:pPr>
+      <w:r>
+        <w:rPr>
+          <w:lang w:val="en-US"/>
+        </w:rPr>
+        <w:t>At the beginning of the interaction an SSL session is opened, which ensures that a</w:t>
+      </w:r>
+      <w:r>
+        <w:rPr>
+          <w:lang w:val="en-US"/>
+        </w:rPr>
+        <w:t xml:space="preserve">ll </w:t>
+      </w:r>
+      <w:r>
+        <w:rPr>
+          <w:lang w:val="en-US"/>
+        </w:rPr>
+        <w:t>subsequent</w:t>
+      </w:r>
+      <w:r>
+        <w:rPr>
+          <w:lang w:val="en-US"/>
+        </w:rPr>
+        <w:t xml:space="preserve"> communi</w:t>
+      </w:r>
+      <w:r>
+        <w:rPr>
+          <w:lang w:val="en-US"/>
+        </w:rPr>
+        <w:t>cation between these entities is</w:t>
+      </w:r>
+      <w:r>
+        <w:rPr>
+          <w:lang w:val="en-US"/>
+        </w:rPr>
+        <w:t xml:space="preserve"> encrypted and integrity protected. After the Public App is authenticated by the onetime password and public machine’s MAC address all subsequent communication between the parties is also authenticated.</w:t>
+      </w:r>
+    </w:p>
+    <w:p>
+      <w:pPr>
+        <w:rPr>
+          <w:lang w:val="en-US"/>
+        </w:rPr>
+      </w:pPr>
+      <w:r>
+        <w:rPr>
+          <w:lang w:val="en-US"/>
+        </w:rPr>
+        <w:t>Below is the</w:t>
+      </w:r>
+      <w:r>
+        <w:rPr>
+          <w:lang w:val="en-US"/>
+        </w:rPr>
+        <w:t xml:space="preserve"> detailed</w:t>
+      </w:r>
+      <w:r>
+        <w:rPr>
+          <w:lang w:val="en-US"/>
+        </w:rPr>
+        <w:t xml:space="preserve"> list of requests types.</w:t>
       </w:r>
     </w:p>
     <w:p>
@@ -1050,7 +1069,7 @@
         <w:rPr>
           <w:lang w:val="en-US"/>
         </w:rPr>
-        <w:t>Upload file – upload a file to the Cloud App.</w:t>
+        <w:t>Authenticate– authenticate the Public App to the Cloud App.</w:t>
       </w:r>
     </w:p>
     <w:p>
@@ -1072,27 +1091,7 @@
         <w:rPr>
           <w:lang w:val="en-US"/>
         </w:rPr>
-        <w:t xml:space="preserve">: </w:t>
-      </w:r>
-      <w:proofErr w:type="gramStart"/>
-      <w:r>
-        <w:rPr>
-          <w:lang w:val="en-US"/>
-        </w:rPr>
-        <w:t>user id, file name</w:t>
-      </w:r>
-      <w:r>
-        <w:rPr>
-          <w:lang w:val="en-US"/>
-        </w:rPr>
-        <w:t>, file</w:t>
-      </w:r>
-      <w:proofErr w:type="gramEnd"/>
-      <w:r>
-        <w:rPr>
-          <w:lang w:val="en-US"/>
-        </w:rPr>
-        <w:t xml:space="preserve"> data</w:t>
+        <w:t>: user id, password, MAC address</w:t>
       </w:r>
     </w:p>
     <w:p>
@@ -1106,6 +1105,7 @@
         <w:rPr>
           <w:lang w:val="en-US"/>
         </w:rPr>
+        <w:lastRenderedPageBreak/>
         <w:t>Result: empty/error</w:t>
       </w:r>
     </w:p>
@@ -1124,7 +1124,7 @@
         <w:rPr>
           <w:lang w:val="en-US"/>
         </w:rPr>
-        <w:t xml:space="preserve">End session – delete the session data from both the Public App and Cloud App. After this request a new session must be opened to communicate with Cloud App from Public App. </w:t>
+        <w:t>Download file – download a file from the Cloud App.</w:t>
       </w:r>
     </w:p>
     <w:p>
@@ -1146,7 +1146,7 @@
         <w:rPr>
           <w:lang w:val="en-US"/>
         </w:rPr>
-        <w:t>: user id</w:t>
+        <w:t>: user id, file name</w:t>
       </w:r>
     </w:p>
     <w:p>
@@ -1160,22 +1160,113 @@
         <w:rPr>
           <w:lang w:val="en-US"/>
         </w:rPr>
+        <w:t xml:space="preserve">Result: </w:t>
+      </w:r>
+      <w:r>
+        <w:rPr>
+          <w:lang w:val="en-US"/>
+        </w:rPr>
+        <w:t>file</w:t>
+      </w:r>
+      <w:r>
+        <w:rPr>
+          <w:lang w:val="en-US"/>
+        </w:rPr>
+        <w:t xml:space="preserve"> data/error</w:t>
+      </w:r>
+    </w:p>
+    <w:p>
+      <w:pPr>
+        <w:pStyle w:val="a9"/>
+        <w:numPr>
+          <w:ilvl w:val="0"/>
+          <w:numId w:val="19"/>
+        </w:numPr>
+        <w:rPr>
+          <w:lang w:val="en-US"/>
+        </w:rPr>
+      </w:pPr>
+      <w:r>
+        <w:rPr>
+          <w:lang w:val="en-US"/>
+        </w:rPr>
+        <w:t>Upload file – upload a file to the Cloud App.</w:t>
+      </w:r>
+    </w:p>
+    <w:p>
+      <w:pPr>
+        <w:ind w:left="360"/>
+        <w:rPr>
+          <w:lang w:val="en-US"/>
+        </w:rPr>
+      </w:pPr>
+      <w:proofErr w:type="spellStart"/>
+      <w:r>
+        <w:rPr>
+          <w:lang w:val="en-US"/>
+        </w:rPr>
+        <w:t>Params</w:t>
+      </w:r>
+      <w:proofErr w:type="spellEnd"/>
+      <w:r>
+        <w:rPr>
+          <w:lang w:val="en-US"/>
+        </w:rPr>
+        <w:t xml:space="preserve">: </w:t>
+      </w:r>
+      <w:proofErr w:type="gramStart"/>
+      <w:r>
+        <w:rPr>
+          <w:lang w:val="en-US"/>
+        </w:rPr>
+        <w:t>user id, file name</w:t>
+      </w:r>
+      <w:r>
+        <w:rPr>
+          <w:lang w:val="en-US"/>
+        </w:rPr>
+        <w:t>, file</w:t>
+      </w:r>
+      <w:proofErr w:type="gramEnd"/>
+      <w:r>
+        <w:rPr>
+          <w:lang w:val="en-US"/>
+        </w:rPr>
+        <w:t xml:space="preserve"> data</w:t>
+      </w:r>
+    </w:p>
+    <w:p>
+      <w:pPr>
+        <w:ind w:left="360"/>
+        <w:rPr>
+          <w:lang w:val="en-US"/>
+        </w:rPr>
+      </w:pPr>
+      <w:r>
+        <w:rPr>
+          <w:lang w:val="en-US"/>
+        </w:rPr>
         <w:t>Result: empty/error</w:t>
       </w:r>
     </w:p>
     <w:p>
       <w:pPr>
         <w:pStyle w:val="1"/>
-        <w:jc w:val="both"/>
-        <w:rPr>
-          <w:lang w:val="en-US"/>
-        </w:rPr>
-      </w:pPr>
-      <w:r>
-        <w:rPr>
-          <w:lang w:val="en-US"/>
-        </w:rPr>
-        <w:t>Detailed specification</w:t>
+        <w:rPr>
+          <w:lang w:val="en-US"/>
+        </w:rPr>
+      </w:pPr>
+      <w:r>
+        <w:rPr>
+          <w:lang w:val="en-US"/>
+        </w:rPr>
+        <w:t>Technical</w:t>
+      </w:r>
+      <w:r>
+        <w:rPr>
+          <w:lang w:val="en-US"/>
+        </w:rPr>
+        <w:t xml:space="preserve"> specification</w:t>
       </w:r>
     </w:p>
     <w:p>
@@ -1191,6 +1282,20 @@
           <w:lang w:val="en-US"/>
         </w:rPr>
         <w:t>Communication</w:t>
+      </w:r>
+    </w:p>
+    <w:p>
+      <w:pPr>
+        <w:pStyle w:val="3"/>
+        <w:rPr>
+          <w:lang w:val="en-US"/>
+        </w:rPr>
+      </w:pPr>
+      <w:r>
+        <w:rPr>
+          <w:lang w:val="en-US"/>
+        </w:rPr>
+        <w:t>User – Cloud App</w:t>
       </w:r>
     </w:p>
     <w:p>
@@ -1324,6 +1429,137 @@
         <w:pStyle w:val="a3"/>
         <w:numPr>
           <w:ilvl w:val="0"/>
+          <w:numId w:val="12"/>
+        </w:numPr>
+        <w:jc w:val="both"/>
+        <w:rPr>
+          <w:lang w:val="en-US"/>
+        </w:rPr>
+      </w:pPr>
+      <w:r>
+        <w:rPr>
+          <w:lang w:val="en-US"/>
+        </w:rPr>
+        <w:t>Upload Cloud App certificate</w:t>
+      </w:r>
+    </w:p>
+    <w:p>
+      <w:pPr>
+        <w:pStyle w:val="a8"/>
+        <w:ind w:left="360"/>
+        <w:rPr>
+          <w:lang w:val="en-US"/>
+        </w:rPr>
+      </w:pPr>
+      <w:r>
+        <w:rPr>
+          <w:lang w:val="en-US"/>
+        </w:rPr>
+        <w:t>Method: POST</w:t>
+      </w:r>
+    </w:p>
+    <w:p>
+      <w:pPr>
+        <w:pStyle w:val="a8"/>
+        <w:ind w:left="360"/>
+        <w:rPr>
+          <w:lang w:val="en-US"/>
+        </w:rPr>
+      </w:pPr>
+      <w:r>
+        <w:rPr>
+          <w:lang w:val="en-US"/>
+        </w:rPr>
+        <w:t>URL: /</w:t>
+      </w:r>
+      <w:proofErr w:type="spellStart"/>
+      <w:r>
+        <w:rPr>
+          <w:lang w:val="en-US"/>
+        </w:rPr>
+        <w:t>addappcert</w:t>
+      </w:r>
+      <w:proofErr w:type="spellEnd"/>
+    </w:p>
+    <w:p>
+      <w:pPr>
+        <w:pStyle w:val="a8"/>
+        <w:ind w:left="360"/>
+        <w:rPr>
+          <w:lang w:val="en-US"/>
+        </w:rPr>
+      </w:pPr>
+      <w:r>
+        <w:rPr>
+          <w:lang w:val="en-US"/>
+        </w:rPr>
+        <w:t xml:space="preserve">Request: cert=&lt;app certificate in </w:t>
+      </w:r>
+      <w:proofErr w:type="spellStart"/>
+      <w:r>
+        <w:rPr>
+          <w:lang w:val="en-US"/>
+        </w:rPr>
+        <w:t>pem</w:t>
+      </w:r>
+      <w:proofErr w:type="spellEnd"/>
+      <w:r>
+        <w:rPr>
+          <w:lang w:val="en-US"/>
+        </w:rPr>
+        <w:t xml:space="preserve"> format&gt;</w:t>
+      </w:r>
+    </w:p>
+    <w:p>
+      <w:pPr>
+        <w:pStyle w:val="a8"/>
+        <w:ind w:left="360" w:firstLine="348"/>
+        <w:rPr>
+          <w:lang w:val="en-US"/>
+        </w:rPr>
+      </w:pPr>
+      <w:r>
+        <w:rPr>
+          <w:lang w:val="en-US"/>
+        </w:rPr>
+        <w:t>&amp;&lt;app private key&gt;</w:t>
+      </w:r>
+    </w:p>
+    <w:p>
+      <w:pPr>
+        <w:pStyle w:val="a8"/>
+        <w:ind w:left="360"/>
+        <w:rPr>
+          <w:lang w:val="en-US"/>
+        </w:rPr>
+      </w:pPr>
+      <w:r>
+        <w:rPr>
+          <w:lang w:val="en-US"/>
+        </w:rPr>
+        <w:t>Authentication: none</w:t>
+      </w:r>
+    </w:p>
+    <w:p>
+      <w:pPr>
+        <w:pStyle w:val="a8"/>
+        <w:ind w:firstLine="360"/>
+        <w:rPr>
+          <w:lang w:val="en-US"/>
+        </w:rPr>
+      </w:pPr>
+      <w:r>
+        <w:rPr>
+          <w:lang w:val="en-US"/>
+        </w:rPr>
+        <w:t>Response: error code</w:t>
+      </w:r>
+    </w:p>
+    <w:p>
+      <w:pPr>
+        <w:pStyle w:val="a3"/>
+        <w:numPr>
+          <w:ilvl w:val="0"/>
           <w:numId w:val="10"/>
         </w:numPr>
         <w:jc w:val="both"/>
@@ -1335,7 +1571,6 @@
         <w:rPr>
           <w:lang w:val="en-US"/>
         </w:rPr>
-        <w:lastRenderedPageBreak/>
         <w:t>Add new user</w:t>
       </w:r>
     </w:p>
@@ -1431,6 +1666,20 @@
           <w:lang w:val="en-US"/>
         </w:rPr>
         <w:t xml:space="preserve"> and have ADMIN type</w:t>
+      </w:r>
+    </w:p>
+    <w:p>
+      <w:pPr>
+        <w:pStyle w:val="3"/>
+        <w:rPr>
+          <w:lang w:val="en-US"/>
+        </w:rPr>
+      </w:pPr>
+      <w:r>
+        <w:rPr>
+          <w:lang w:val="en-US"/>
+        </w:rPr>
+        <w:t>Mobile App – Cloud App</w:t>
       </w:r>
     </w:p>
     <w:p>
@@ -1579,6 +1828,7 @@
         <w:rPr>
           <w:lang w:val="en-US"/>
         </w:rPr>
+        <w:lastRenderedPageBreak/>
         <w:t>Download Cloud App certificate</w:t>
       </w:r>
     </w:p>
@@ -1616,7 +1866,13 @@
         <w:rPr>
           <w:lang w:val="en-US"/>
         </w:rPr>
-        <w:t>getservercert</w:t>
+        <w:t>getapp</w:t>
+      </w:r>
+      <w:r>
+        <w:rPr>
+          <w:lang w:val="en-US"/>
+        </w:rPr>
+        <w:t>cert</w:t>
       </w:r>
       <w:proofErr w:type="spellEnd"/>
     </w:p>
@@ -1740,7 +1996,7 @@
         <w:rPr>
           <w:lang w:val="en-US"/>
         </w:rPr>
-        <w:t xml:space="preserve">Request: user=&lt;user name&gt;&amp; </w:t>
+        <w:t xml:space="preserve">Request: user=&lt;user name&gt; </w:t>
       </w:r>
     </w:p>
     <w:p>
@@ -1751,19 +2007,132 @@
           <w:lang w:val="en-US"/>
         </w:rPr>
       </w:pPr>
+      <w:r>
+        <w:rPr>
+          <w:lang w:val="en-US"/>
+        </w:rPr>
+        <w:t>&amp;</w:t>
+      </w:r>
+      <w:r>
+        <w:rPr>
+          <w:lang w:val="en-US"/>
+        </w:rPr>
+        <w:t>timestamp=&lt;expira</w:t>
+      </w:r>
+      <w:r>
+        <w:rPr>
+          <w:lang w:val="en-US"/>
+        </w:rPr>
+        <w:t>tion timestamp in milliseconds&gt;</w:t>
+      </w:r>
+    </w:p>
+    <w:p>
+      <w:pPr>
+        <w:pStyle w:val="a8"/>
+        <w:ind w:left="708"/>
+        <w:rPr>
+          <w:lang w:val="en-US"/>
+        </w:rPr>
+      </w:pPr>
+      <w:r>
+        <w:rPr>
+          <w:lang w:val="en-US"/>
+        </w:rPr>
+        <w:t>&amp;</w:t>
+      </w:r>
+      <w:r>
+        <w:rPr>
+          <w:lang w:val="en-US"/>
+        </w:rPr>
+        <w:t>nonce=&lt;r</w:t>
+      </w:r>
+      <w:r>
+        <w:rPr>
+          <w:lang w:val="en-US"/>
+        </w:rPr>
+        <w:t>andom number 0-some big number&gt;</w:t>
+      </w:r>
+    </w:p>
+    <w:p>
+      <w:pPr>
+        <w:pStyle w:val="a8"/>
+        <w:ind w:left="708"/>
+        <w:rPr>
+          <w:lang w:val="en-US"/>
+        </w:rPr>
+      </w:pPr>
+      <w:r>
+        <w:rPr>
+          <w:lang w:val="en-US"/>
+        </w:rPr>
+        <w:t>&amp;</w:t>
+      </w:r>
+      <w:proofErr w:type="spellStart"/>
+      <w:r>
+        <w:rPr>
+          <w:lang w:val="en-US"/>
+        </w:rPr>
+        <w:t>dest</w:t>
+      </w:r>
+      <w:proofErr w:type="spellEnd"/>
+      <w:r>
+        <w:rPr>
+          <w:lang w:val="en-US"/>
+        </w:rPr>
+        <w:t>=&lt;Google application ID&gt;</w:t>
+      </w:r>
+    </w:p>
+    <w:p>
+      <w:pPr>
+        <w:pStyle w:val="a8"/>
+        <w:ind w:left="708"/>
+        <w:rPr>
+          <w:lang w:val="en-US"/>
+        </w:rPr>
+      </w:pPr>
+      <w:r>
+        <w:rPr>
+          <w:lang w:val="en-US"/>
+        </w:rPr>
+        <w:t>&amp;</w:t>
+      </w:r>
+      <w:r>
+        <w:rPr>
+          <w:lang w:val="en-US"/>
+        </w:rPr>
+        <w:t>secret=&lt;</w:t>
+      </w:r>
       <w:proofErr w:type="gramStart"/>
       <w:r>
         <w:rPr>
           <w:lang w:val="en-US"/>
         </w:rPr>
-        <w:t>timestamp</w:t>
+        <w:t>Enc[</w:t>
       </w:r>
       <w:proofErr w:type="gramEnd"/>
       <w:r>
         <w:rPr>
           <w:lang w:val="en-US"/>
         </w:rPr>
-        <w:t>=&lt;expiration timestamp in milliseconds&gt;&amp;</w:t>
+        <w:t>C</w:t>
+      </w:r>
+      <w:r>
+        <w:rPr>
+          <w:lang w:val="en-US"/>
+        </w:rPr>
+        <w:t>loud App public key, password</w:t>
+      </w:r>
+      <w:r>
+        <w:rPr>
+          <w:lang w:val="en-US"/>
+        </w:rPr>
+        <w:t>, MAC address</w:t>
+      </w:r>
+      <w:r>
+        <w:rPr>
+          <w:lang w:val="en-US"/>
+        </w:rPr>
+        <w:t>]&gt;</w:t>
       </w:r>
     </w:p>
     <w:p>
@@ -1774,19 +2143,63 @@
           <w:lang w:val="en-US"/>
         </w:rPr>
       </w:pPr>
+      <w:r>
+        <w:rPr>
+          <w:lang w:val="en-US"/>
+        </w:rPr>
+        <w:t>&amp;</w:t>
+      </w:r>
+      <w:r>
+        <w:rPr>
+          <w:lang w:val="en-US"/>
+        </w:rPr>
+        <w:t>signature=&lt;</w:t>
+      </w:r>
       <w:proofErr w:type="gramStart"/>
       <w:r>
         <w:rPr>
           <w:lang w:val="en-US"/>
         </w:rPr>
-        <w:t>nonce</w:t>
+        <w:t>Sign[</w:t>
       </w:r>
       <w:proofErr w:type="gramEnd"/>
       <w:r>
         <w:rPr>
           <w:lang w:val="en-US"/>
         </w:rPr>
-        <w:t>=&lt;random number 0-some big number&gt;&amp;</w:t>
+        <w:t xml:space="preserve">user private key, </w:t>
+      </w:r>
+      <w:r>
+        <w:rPr>
+          <w:lang w:val="en-US"/>
+        </w:rPr>
+        <w:t>user||</w:t>
+      </w:r>
+      <w:r>
+        <w:rPr>
+          <w:lang w:val="en-US"/>
+        </w:rPr>
+        <w:t>timestamp||nonce||</w:t>
+      </w:r>
+      <w:proofErr w:type="spellStart"/>
+      <w:r>
+        <w:rPr>
+          <w:lang w:val="en-US"/>
+        </w:rPr>
+        <w:t>dest</w:t>
+      </w:r>
+      <w:proofErr w:type="spellEnd"/>
+      <w:r>
+        <w:rPr>
+          <w:lang w:val="en-US"/>
+        </w:rPr>
+        <w:t>||</w:t>
+      </w:r>
+      <w:r>
+        <w:rPr>
+          <w:lang w:val="en-US"/>
+        </w:rPr>
+        <w:t>secret]&gt;</w:t>
       </w:r>
     </w:p>
     <w:p>
@@ -1802,67 +2215,42 @@
         <w:rPr>
           <w:lang w:val="en-US"/>
         </w:rPr>
-        <w:t>secret</w:t>
+        <w:t>iv</w:t>
       </w:r>
       <w:proofErr w:type="gramEnd"/>
       <w:r>
         <w:rPr>
           <w:lang w:val="en-US"/>
         </w:rPr>
-        <w:t>=&lt;Enc[Cloud App public key, password]&gt;&amp;</w:t>
-      </w:r>
-    </w:p>
-    <w:p>
-      <w:pPr>
-        <w:pStyle w:val="a8"/>
-        <w:ind w:left="708"/>
-        <w:rPr>
-          <w:lang w:val="en-US"/>
-        </w:rPr>
-      </w:pPr>
-      <w:proofErr w:type="gramStart"/>
+        <w:t>=&lt;initialization vector&gt;</w:t>
+      </w:r>
+    </w:p>
+    <w:p>
+      <w:pPr>
+        <w:pStyle w:val="a8"/>
+        <w:ind w:left="360"/>
+        <w:rPr>
+          <w:lang w:val="en-US"/>
+        </w:rPr>
+      </w:pPr>
+      <w:r>
+        <w:rPr>
+          <w:lang w:val="en-US"/>
+        </w:rPr>
+        <w:t xml:space="preserve">Authentication: </w:t>
+      </w:r>
+      <w:r>
+        <w:rPr>
+          <w:lang w:val="en-US"/>
+        </w:rPr>
+        <w:t xml:space="preserve">X.509 </w:t>
+      </w:r>
       <w:r>
         <w:rPr>
           <w:lang w:val="en-US"/>
         </w:rPr>
         <w:t>signature</w:t>
       </w:r>
-      <w:proofErr w:type="gramEnd"/>
-      <w:r>
-        <w:rPr>
-          <w:lang w:val="en-US"/>
-        </w:rPr>
-        <w:t>=&lt;Sign[user private key, timestamp||nonce||secret]&gt;</w:t>
-      </w:r>
-      <w:r>
-        <w:rPr>
-          <w:lang w:val="en-US"/>
-        </w:rPr>
-        <w:t>&amp;</w:t>
-      </w:r>
-    </w:p>
-    <w:p>
-      <w:pPr>
-        <w:pStyle w:val="a8"/>
-        <w:ind w:left="708"/>
-        <w:rPr>
-          <w:lang w:val="en-US"/>
-        </w:rPr>
-      </w:pPr>
-      <w:proofErr w:type="gramStart"/>
-      <w:r>
-        <w:rPr>
-          <w:lang w:val="en-US"/>
-        </w:rPr>
-        <w:t>iv</w:t>
-      </w:r>
-      <w:proofErr w:type="gramEnd"/>
-      <w:r>
-        <w:rPr>
-          <w:lang w:val="en-US"/>
-        </w:rPr>
-        <w:t>=&lt;initialization vector&gt;</w:t>
-      </w:r>
     </w:p>
     <w:p>
       <w:pPr>
@@ -1876,12 +2264,27 @@
         <w:rPr>
           <w:lang w:val="en-US"/>
         </w:rPr>
-        <w:t>Authentication: using X.509 certificate</w:t>
-      </w:r>
-    </w:p>
-    <w:p>
-      <w:pPr>
-        <w:pStyle w:val="a8"/>
+        <w:t>Encryption: RSA</w:t>
+      </w:r>
+      <w:r>
+        <w:rPr>
+          <w:lang w:val="en-US"/>
+        </w:rPr>
+        <w:t>/</w:t>
+      </w:r>
+      <w:r>
+        <w:rPr>
+          <w:lang w:val="en-US"/>
+        </w:rPr>
+        <w:t>CTR</w:t>
+      </w:r>
+    </w:p>
+    <w:p>
+      <w:pPr>
+        <w:pStyle w:val="a8"/>
+        <w:tabs>
+          <w:tab w:val="left" w:pos="3356"/>
+        </w:tabs>
         <w:ind w:left="360"/>
         <w:rPr>
           <w:lang w:val="en-US"/>
@@ -1891,19 +2294,13 @@
         <w:rPr>
           <w:lang w:val="en-US"/>
         </w:rPr>
-        <w:t>Encryption type: RSA</w:t>
-      </w:r>
-      <w:r>
-        <w:rPr>
-          <w:lang w:val="en-US"/>
-        </w:rPr>
-        <w:t>/</w:t>
-      </w:r>
-      <w:r>
-        <w:rPr>
-          <w:lang w:val="en-US"/>
-        </w:rPr>
-        <w:t>CTR</w:t>
+        <w:t xml:space="preserve">Integrity: X.509 </w:t>
+      </w:r>
+      <w:r>
+        <w:rPr>
+          <w:lang w:val="en-US"/>
+        </w:rPr>
+        <w:t>signature</w:t>
       </w:r>
     </w:p>
     <w:p>
@@ -1918,7 +2315,7 @@
         <w:rPr>
           <w:lang w:val="en-US"/>
         </w:rPr>
-        <w:t xml:space="preserve">Signature type: SHA256withRSA </w:t>
+        <w:t xml:space="preserve">Signature: SHA256withRSA </w:t>
       </w:r>
     </w:p>
     <w:p>
@@ -1936,676 +2333,6 @@
         <w:t>Response: error code</w:t>
       </w:r>
     </w:p>
-    <w:p>
-      <w:pPr>
-        <w:pStyle w:val="a3"/>
-        <w:numPr>
-          <w:ilvl w:val="0"/>
-          <w:numId w:val="14"/>
-        </w:numPr>
-        <w:jc w:val="both"/>
-        <w:rPr>
-          <w:lang w:val="en-US"/>
-        </w:rPr>
-      </w:pPr>
-      <w:r>
-        <w:rPr>
-          <w:lang w:val="en-US"/>
-        </w:rPr>
-        <w:t>Download data</w:t>
-      </w:r>
-    </w:p>
-    <w:p>
-      <w:pPr>
-        <w:pStyle w:val="a8"/>
-        <w:ind w:left="360"/>
-        <w:rPr>
-          <w:lang w:val="en-US"/>
-        </w:rPr>
-      </w:pPr>
-      <w:r>
-        <w:rPr>
-          <w:lang w:val="en-US"/>
-        </w:rPr>
-        <w:t>Method: GET</w:t>
-      </w:r>
-    </w:p>
-    <w:p>
-      <w:pPr>
-        <w:pStyle w:val="a8"/>
-        <w:ind w:left="360"/>
-        <w:rPr>
-          <w:lang w:val="en-US"/>
-        </w:rPr>
-      </w:pPr>
-      <w:r>
-        <w:rPr>
-          <w:lang w:val="en-US"/>
-        </w:rPr>
-        <w:t>URL: /</w:t>
-      </w:r>
-      <w:proofErr w:type="spellStart"/>
-      <w:r>
-        <w:rPr>
-          <w:lang w:val="en-US"/>
-        </w:rPr>
-        <w:t>getfile</w:t>
-      </w:r>
-      <w:proofErr w:type="gramStart"/>
-      <w:r>
-        <w:rPr>
-          <w:lang w:val="en-US"/>
-        </w:rPr>
-        <w:t>?user</w:t>
-      </w:r>
-      <w:proofErr w:type="spellEnd"/>
-      <w:proofErr w:type="gramEnd"/>
-      <w:r>
-        <w:rPr>
-          <w:lang w:val="en-US"/>
-        </w:rPr>
-        <w:t>=&lt;user name&gt;&amp;</w:t>
-      </w:r>
-      <w:proofErr w:type="spellStart"/>
-      <w:r>
-        <w:rPr>
-          <w:lang w:val="en-US"/>
-        </w:rPr>
-        <w:t>dataid</w:t>
-      </w:r>
-      <w:proofErr w:type="spellEnd"/>
-      <w:r>
-        <w:rPr>
-          <w:lang w:val="en-US"/>
-        </w:rPr>
-        <w:t>=&lt;</w:t>
-      </w:r>
-      <w:r>
-        <w:rPr>
-          <w:lang w:val="en-US"/>
-        </w:rPr>
-        <w:t>file</w:t>
-      </w:r>
-      <w:r>
-        <w:rPr>
-          <w:lang w:val="en-US"/>
-        </w:rPr>
-        <w:t xml:space="preserve"> id&gt;</w:t>
-      </w:r>
-    </w:p>
-    <w:p>
-      <w:pPr>
-        <w:pStyle w:val="a8"/>
-        <w:ind w:left="360" w:firstLine="348"/>
-        <w:rPr>
-          <w:lang w:val="en-US"/>
-        </w:rPr>
-      </w:pPr>
-      <w:r>
-        <w:rPr>
-          <w:lang w:val="en-US"/>
-        </w:rPr>
-        <w:t>&amp;</w:t>
-      </w:r>
-      <w:proofErr w:type="gramStart"/>
-      <w:r>
-        <w:rPr>
-          <w:lang w:val="en-US"/>
-        </w:rPr>
-        <w:t>iv</w:t>
-      </w:r>
-      <w:proofErr w:type="gramEnd"/>
-      <w:r>
-        <w:rPr>
-          <w:lang w:val="en-US"/>
-        </w:rPr>
-        <w:t>=&lt;initialization vector&gt;</w:t>
-      </w:r>
-    </w:p>
-    <w:p>
-      <w:pPr>
-        <w:pStyle w:val="a8"/>
-        <w:ind w:left="360" w:firstLine="348"/>
-        <w:rPr>
-          <w:lang w:val="en-US"/>
-        </w:rPr>
-      </w:pPr>
-      <w:r>
-        <w:rPr>
-          <w:lang w:val="en-US"/>
-        </w:rPr>
-        <w:t>[&amp;challenge=&lt;encrypted challenge&gt;]</w:t>
-      </w:r>
-    </w:p>
-    <w:p>
-      <w:pPr>
-        <w:pStyle w:val="a8"/>
-        <w:ind w:left="360"/>
-        <w:rPr>
-          <w:lang w:val="en-US"/>
-        </w:rPr>
-      </w:pPr>
-      <w:r>
-        <w:rPr>
-          <w:lang w:val="en-US"/>
-        </w:rPr>
-        <w:t>Request: empty</w:t>
-      </w:r>
-    </w:p>
-    <w:p>
-      <w:pPr>
-        <w:pStyle w:val="a8"/>
-        <w:ind w:left="360"/>
-        <w:rPr>
-          <w:lang w:val="en-US"/>
-        </w:rPr>
-      </w:pPr>
-      <w:r>
-        <w:rPr>
-          <w:lang w:val="en-US"/>
-        </w:rPr>
-        <w:t xml:space="preserve">Authentication: </w:t>
-      </w:r>
-      <w:r>
-        <w:rPr>
-          <w:lang w:val="en-US"/>
-        </w:rPr>
-        <w:t xml:space="preserve">challenge-response + </w:t>
-      </w:r>
-      <w:r>
-        <w:rPr>
-          <w:lang w:val="en-US"/>
-        </w:rPr>
-        <w:t>encrypted hash</w:t>
-      </w:r>
-    </w:p>
-    <w:p>
-      <w:pPr>
-        <w:pStyle w:val="a8"/>
-        <w:ind w:left="360"/>
-        <w:rPr>
-          <w:lang w:val="en-US"/>
-        </w:rPr>
-      </w:pPr>
-      <w:r>
-        <w:rPr>
-          <w:lang w:val="en-US"/>
-        </w:rPr>
-        <w:t>Encryption type: 3DES</w:t>
-      </w:r>
-      <w:r>
-        <w:rPr>
-          <w:lang w:val="en-US"/>
-        </w:rPr>
-        <w:t>/CTR</w:t>
-      </w:r>
-      <w:r>
-        <w:rPr>
-          <w:lang w:val="en-US"/>
-        </w:rPr>
-        <w:t xml:space="preserve">. Session key = </w:t>
-      </w:r>
-      <w:proofErr w:type="gramStart"/>
-      <w:r>
-        <w:rPr>
-          <w:lang w:val="en-US"/>
-        </w:rPr>
-        <w:t>SHA256[</w:t>
-      </w:r>
-      <w:proofErr w:type="spellStart"/>
-      <w:proofErr w:type="gramEnd"/>
-      <w:r>
-        <w:rPr>
-          <w:lang w:val="en-US"/>
-        </w:rPr>
-        <w:t>user_id</w:t>
-      </w:r>
-      <w:proofErr w:type="spellEnd"/>
-      <w:r>
-        <w:rPr>
-          <w:lang w:val="en-US"/>
-        </w:rPr>
-        <w:t>||password][0:24]</w:t>
-      </w:r>
-      <w:r>
-        <w:rPr>
-          <w:lang w:val="en-US"/>
-        </w:rPr>
-        <w:t xml:space="preserve">. </w:t>
-      </w:r>
-    </w:p>
-    <w:p>
-      <w:pPr>
-        <w:pStyle w:val="a8"/>
-        <w:ind w:left="360"/>
-        <w:rPr>
-          <w:lang w:val="en-US"/>
-        </w:rPr>
-      </w:pPr>
-      <w:r>
-        <w:rPr>
-          <w:lang w:val="en-US"/>
-        </w:rPr>
-        <w:t>Hash</w:t>
-      </w:r>
-      <w:r>
-        <w:rPr>
-          <w:lang w:val="en-US"/>
-        </w:rPr>
-        <w:t xml:space="preserve"> type</w:t>
-      </w:r>
-      <w:r>
-        <w:rPr>
-          <w:lang w:val="en-US"/>
-        </w:rPr>
-        <w:t>: SHA256</w:t>
-      </w:r>
-    </w:p>
-    <w:p>
-      <w:pPr>
-        <w:pStyle w:val="a8"/>
-        <w:ind w:left="360"/>
-        <w:rPr>
-          <w:lang w:val="en-US"/>
-        </w:rPr>
-      </w:pPr>
-      <w:r>
-        <w:rPr>
-          <w:lang w:val="en-US"/>
-        </w:rPr>
-        <w:t xml:space="preserve">Response: </w:t>
-      </w:r>
-      <w:r>
-        <w:rPr>
-          <w:lang w:val="en-US"/>
-        </w:rPr>
-        <w:t>file=</w:t>
-      </w:r>
-      <w:r>
-        <w:rPr>
-          <w:lang w:val="en-US"/>
-        </w:rPr>
-        <w:t>&lt;</w:t>
-      </w:r>
-      <w:r>
-        <w:rPr>
-          <w:lang w:val="en-US"/>
-        </w:rPr>
-        <w:t xml:space="preserve">encrypted </w:t>
-      </w:r>
-      <w:r>
-        <w:rPr>
-          <w:lang w:val="en-US"/>
-        </w:rPr>
-        <w:t>file data</w:t>
-      </w:r>
-      <w:r>
-        <w:rPr>
-          <w:lang w:val="en-US"/>
-        </w:rPr>
-        <w:t>&gt;</w:t>
-      </w:r>
-      <w:r>
-        <w:rPr>
-          <w:lang w:val="en-US"/>
-        </w:rPr>
-        <w:t>&amp;hash=&lt;encrypted hash&gt;</w:t>
-      </w:r>
-    </w:p>
-    <w:p>
-      <w:pPr>
-        <w:pStyle w:val="a3"/>
-        <w:numPr>
-          <w:ilvl w:val="0"/>
-          <w:numId w:val="15"/>
-        </w:numPr>
-        <w:jc w:val="both"/>
-        <w:rPr>
-          <w:lang w:val="en-US"/>
-        </w:rPr>
-      </w:pPr>
-      <w:r>
-        <w:rPr>
-          <w:lang w:val="en-US"/>
-        </w:rPr>
-        <w:t xml:space="preserve">Upload </w:t>
-      </w:r>
-      <w:r>
-        <w:rPr>
-          <w:lang w:val="en-US"/>
-        </w:rPr>
-        <w:t>file</w:t>
-      </w:r>
-    </w:p>
-    <w:p>
-      <w:pPr>
-        <w:pStyle w:val="a8"/>
-        <w:ind w:left="360"/>
-        <w:rPr>
-          <w:lang w:val="en-US"/>
-        </w:rPr>
-      </w:pPr>
-      <w:r>
-        <w:rPr>
-          <w:lang w:val="en-US"/>
-        </w:rPr>
-        <w:t>Method: PUT</w:t>
-      </w:r>
-    </w:p>
-    <w:p>
-      <w:pPr>
-        <w:pStyle w:val="a8"/>
-        <w:ind w:firstLine="360"/>
-        <w:rPr>
-          <w:lang w:val="en-US"/>
-        </w:rPr>
-      </w:pPr>
-      <w:r>
-        <w:rPr>
-          <w:lang w:val="en-US"/>
-        </w:rPr>
-        <w:t>URL</w:t>
-      </w:r>
-      <w:r>
-        <w:rPr>
-          <w:lang w:val="en-US"/>
-        </w:rPr>
-        <w:t>: /</w:t>
-      </w:r>
-      <w:proofErr w:type="spellStart"/>
-      <w:r>
-        <w:rPr>
-          <w:lang w:val="en-US"/>
-        </w:rPr>
-        <w:t>putfile</w:t>
-      </w:r>
-      <w:proofErr w:type="gramStart"/>
-      <w:r>
-        <w:rPr>
-          <w:lang w:val="en-US"/>
-        </w:rPr>
-        <w:t>?user</w:t>
-      </w:r>
-      <w:proofErr w:type="spellEnd"/>
-      <w:proofErr w:type="gramEnd"/>
-      <w:r>
-        <w:rPr>
-          <w:lang w:val="en-US"/>
-        </w:rPr>
-        <w:t>=&lt;user name&gt;</w:t>
-      </w:r>
-    </w:p>
-    <w:p>
-      <w:pPr>
-        <w:pStyle w:val="a8"/>
-        <w:ind w:firstLine="708"/>
-        <w:rPr>
-          <w:lang w:val="en-US"/>
-        </w:rPr>
-      </w:pPr>
-      <w:r>
-        <w:rPr>
-          <w:lang w:val="en-US"/>
-        </w:rPr>
-        <w:t>&amp;</w:t>
-      </w:r>
-      <w:proofErr w:type="spellStart"/>
-      <w:r>
-        <w:rPr>
-          <w:lang w:val="en-US"/>
-        </w:rPr>
-        <w:t>file</w:t>
-      </w:r>
-      <w:r>
-        <w:rPr>
-          <w:lang w:val="en-US"/>
-        </w:rPr>
-        <w:t>id</w:t>
-      </w:r>
-      <w:proofErr w:type="spellEnd"/>
-      <w:r>
-        <w:rPr>
-          <w:lang w:val="en-US"/>
-        </w:rPr>
-        <w:t>=&lt;</w:t>
-      </w:r>
-      <w:r>
-        <w:rPr>
-          <w:lang w:val="en-US"/>
-        </w:rPr>
-        <w:t>file</w:t>
-      </w:r>
-      <w:r>
-        <w:rPr>
-          <w:lang w:val="en-US"/>
-        </w:rPr>
-        <w:t xml:space="preserve"> id&gt;</w:t>
-      </w:r>
-    </w:p>
-    <w:p>
-      <w:pPr>
-        <w:pStyle w:val="a8"/>
-        <w:ind w:firstLine="708"/>
-        <w:rPr>
-          <w:lang w:val="en-US"/>
-        </w:rPr>
-      </w:pPr>
-      <w:r>
-        <w:rPr>
-          <w:lang w:val="en-US"/>
-        </w:rPr>
-        <w:lastRenderedPageBreak/>
-        <w:t>&amp;</w:t>
-      </w:r>
-      <w:proofErr w:type="gramStart"/>
-      <w:r>
-        <w:rPr>
-          <w:lang w:val="en-US"/>
-        </w:rPr>
-        <w:t>iv</w:t>
-      </w:r>
-      <w:proofErr w:type="gramEnd"/>
-      <w:r>
-        <w:rPr>
-          <w:lang w:val="en-US"/>
-        </w:rPr>
-        <w:t>=&lt;initialization vector&gt;</w:t>
-      </w:r>
-    </w:p>
-    <w:p>
-      <w:pPr>
-        <w:pStyle w:val="a8"/>
-        <w:ind w:firstLine="708"/>
-        <w:rPr>
-          <w:lang w:val="en-US"/>
-        </w:rPr>
-      </w:pPr>
-      <w:r>
-        <w:rPr>
-          <w:lang w:val="en-US"/>
-        </w:rPr>
-        <w:t>[&amp;challenge=&lt;encrypted challenge&gt;]</w:t>
-      </w:r>
-    </w:p>
-    <w:p>
-      <w:pPr>
-        <w:pStyle w:val="a8"/>
-        <w:ind w:firstLine="360"/>
-        <w:rPr>
-          <w:lang w:val="en-US"/>
-        </w:rPr>
-      </w:pPr>
-      <w:r>
-        <w:rPr>
-          <w:lang w:val="en-US"/>
-        </w:rPr>
-        <w:t xml:space="preserve">Request: </w:t>
-      </w:r>
-      <w:r>
-        <w:rPr>
-          <w:lang w:val="en-US"/>
-        </w:rPr>
-        <w:t>file=</w:t>
-      </w:r>
-      <w:r>
-        <w:rPr>
-          <w:lang w:val="en-US"/>
-        </w:rPr>
-        <w:t>&lt;</w:t>
-      </w:r>
-      <w:r>
-        <w:rPr>
-          <w:lang w:val="en-US"/>
-        </w:rPr>
-        <w:t>encrypted file data</w:t>
-      </w:r>
-      <w:r>
-        <w:rPr>
-          <w:lang w:val="en-US"/>
-        </w:rPr>
-        <w:t>&gt;</w:t>
-      </w:r>
-      <w:r>
-        <w:rPr>
-          <w:lang w:val="en-US"/>
-        </w:rPr>
-        <w:t>&amp;hash=&lt;encrypted hash&gt;</w:t>
-      </w:r>
-    </w:p>
-    <w:p>
-      <w:pPr>
-        <w:pStyle w:val="a8"/>
-        <w:ind w:left="360"/>
-        <w:rPr>
-          <w:lang w:val="en-US"/>
-        </w:rPr>
-      </w:pPr>
-      <w:r>
-        <w:rPr>
-          <w:lang w:val="en-US"/>
-        </w:rPr>
-        <w:t xml:space="preserve">Authentication: </w:t>
-      </w:r>
-      <w:r>
-        <w:rPr>
-          <w:lang w:val="en-US"/>
-        </w:rPr>
-        <w:t xml:space="preserve">challenge-response + </w:t>
-      </w:r>
-      <w:r>
-        <w:rPr>
-          <w:lang w:val="en-US"/>
-        </w:rPr>
-        <w:t>encrypted hash</w:t>
-      </w:r>
-    </w:p>
-    <w:p>
-      <w:pPr>
-        <w:pStyle w:val="a8"/>
-        <w:ind w:left="360"/>
-        <w:rPr>
-          <w:lang w:val="en-US"/>
-        </w:rPr>
-      </w:pPr>
-      <w:r>
-        <w:rPr>
-          <w:lang w:val="en-US"/>
-        </w:rPr>
-        <w:t>Encryption type: 3DES</w:t>
-      </w:r>
-      <w:r>
-        <w:rPr>
-          <w:lang w:val="en-US"/>
-        </w:rPr>
-        <w:t>/</w:t>
-      </w:r>
-      <w:r>
-        <w:rPr>
-          <w:lang w:val="en-US"/>
-        </w:rPr>
-        <w:t>CTR</w:t>
-      </w:r>
-      <w:r>
-        <w:rPr>
-          <w:lang w:val="en-US"/>
-        </w:rPr>
-        <w:t xml:space="preserve">. Session key = </w:t>
-      </w:r>
-      <w:proofErr w:type="gramStart"/>
-      <w:r>
-        <w:rPr>
-          <w:lang w:val="en-US"/>
-        </w:rPr>
-        <w:t>SHA256[</w:t>
-      </w:r>
-      <w:proofErr w:type="spellStart"/>
-      <w:proofErr w:type="gramEnd"/>
-      <w:r>
-        <w:rPr>
-          <w:lang w:val="en-US"/>
-        </w:rPr>
-        <w:t>user_id</w:t>
-      </w:r>
-      <w:proofErr w:type="spellEnd"/>
-      <w:r>
-        <w:rPr>
-          <w:lang w:val="en-US"/>
-        </w:rPr>
-        <w:t>||password][0:24]</w:t>
-      </w:r>
-      <w:r>
-        <w:rPr>
-          <w:lang w:val="en-US"/>
-        </w:rPr>
-        <w:t xml:space="preserve">. </w:t>
-      </w:r>
-    </w:p>
-    <w:p>
-      <w:pPr>
-        <w:pStyle w:val="a8"/>
-        <w:ind w:left="360"/>
-        <w:rPr>
-          <w:lang w:val="en-US"/>
-        </w:rPr>
-      </w:pPr>
-      <w:r>
-        <w:rPr>
-          <w:lang w:val="en-US"/>
-        </w:rPr>
-        <w:t>Hash</w:t>
-      </w:r>
-      <w:r>
-        <w:rPr>
-          <w:lang w:val="en-US"/>
-        </w:rPr>
-        <w:t xml:space="preserve"> type</w:t>
-      </w:r>
-      <w:r>
-        <w:rPr>
-          <w:lang w:val="en-US"/>
-        </w:rPr>
-        <w:t>: SHA256</w:t>
-      </w:r>
-    </w:p>
-    <w:p>
-      <w:pPr>
-        <w:pStyle w:val="a8"/>
-        <w:ind w:left="360"/>
-        <w:rPr>
-          <w:lang w:val="en-US"/>
-        </w:rPr>
-      </w:pPr>
-      <w:bookmarkStart w:id="0" w:name="OLE_LINK1"/>
-      <w:bookmarkStart w:id="1" w:name="OLE_LINK2"/>
-      <w:r>
-        <w:rPr>
-          <w:lang w:val="en-US"/>
-        </w:rPr>
-        <w:t>Response: error code</w:t>
-      </w:r>
-    </w:p>
-    <w:bookmarkEnd w:id="0"/>
-    <w:bookmarkEnd w:id="1"/>
     <w:p>
       <w:pPr>
         <w:pStyle w:val="a3"/>
@@ -2676,6 +2403,285 @@
         <w:rPr>
           <w:lang w:val="en-US"/>
         </w:rPr>
+        <w:t>Request: user=&lt;user name&gt;</w:t>
+      </w:r>
+    </w:p>
+    <w:p>
+      <w:pPr>
+        <w:pStyle w:val="a8"/>
+        <w:ind w:left="708"/>
+        <w:rPr>
+          <w:lang w:val="en-US"/>
+        </w:rPr>
+      </w:pPr>
+      <w:r>
+        <w:rPr>
+          <w:lang w:val="en-US"/>
+        </w:rPr>
+        <w:t>&amp;timestamp=&lt;expiration timestamp in milliseconds&gt;</w:t>
+      </w:r>
+    </w:p>
+    <w:p>
+      <w:pPr>
+        <w:pStyle w:val="a8"/>
+        <w:ind w:left="708"/>
+        <w:rPr>
+          <w:lang w:val="en-US"/>
+        </w:rPr>
+      </w:pPr>
+      <w:r>
+        <w:rPr>
+          <w:lang w:val="en-US"/>
+        </w:rPr>
+        <w:t>&amp;</w:t>
+      </w:r>
+      <w:proofErr w:type="spellStart"/>
+      <w:r>
+        <w:rPr>
+          <w:lang w:val="en-US"/>
+        </w:rPr>
+        <w:t>dest</w:t>
+      </w:r>
+      <w:proofErr w:type="spellEnd"/>
+      <w:r>
+        <w:rPr>
+          <w:lang w:val="en-US"/>
+        </w:rPr>
+        <w:t>=&lt;Google application ID&gt;</w:t>
+      </w:r>
+    </w:p>
+    <w:p>
+      <w:pPr>
+        <w:pStyle w:val="a8"/>
+        <w:ind w:left="708"/>
+        <w:rPr>
+          <w:lang w:val="en-US"/>
+        </w:rPr>
+      </w:pPr>
+      <w:r>
+        <w:rPr>
+          <w:lang w:val="en-US"/>
+        </w:rPr>
+        <w:t>&amp;signature=&lt;</w:t>
+      </w:r>
+      <w:proofErr w:type="gramStart"/>
+      <w:r>
+        <w:rPr>
+          <w:lang w:val="en-US"/>
+        </w:rPr>
+        <w:t>Sign[</w:t>
+      </w:r>
+      <w:proofErr w:type="gramEnd"/>
+      <w:r>
+        <w:rPr>
+          <w:lang w:val="en-US"/>
+        </w:rPr>
+        <w:t>user private key, user||timestamp||</w:t>
+      </w:r>
+      <w:proofErr w:type="spellStart"/>
+      <w:r>
+        <w:rPr>
+          <w:lang w:val="en-US"/>
+        </w:rPr>
+        <w:t>dest</w:t>
+      </w:r>
+      <w:proofErr w:type="spellEnd"/>
+      <w:r>
+        <w:rPr>
+          <w:lang w:val="en-US"/>
+        </w:rPr>
+        <w:t>]&gt;</w:t>
+      </w:r>
+    </w:p>
+    <w:p>
+      <w:pPr>
+        <w:pStyle w:val="a8"/>
+        <w:ind w:left="360"/>
+        <w:rPr>
+          <w:lang w:val="en-US"/>
+        </w:rPr>
+      </w:pPr>
+      <w:r>
+        <w:rPr>
+          <w:lang w:val="en-US"/>
+        </w:rPr>
+        <w:t xml:space="preserve">Authentication: </w:t>
+      </w:r>
+      <w:bookmarkStart w:id="0" w:name="OLE_LINK3"/>
+      <w:bookmarkStart w:id="1" w:name="OLE_LINK4"/>
+      <w:r>
+        <w:rPr>
+          <w:lang w:val="en-US"/>
+        </w:rPr>
+        <w:t xml:space="preserve">X.509 </w:t>
+      </w:r>
+      <w:r>
+        <w:rPr>
+          <w:lang w:val="en-US"/>
+        </w:rPr>
+        <w:t>signature</w:t>
+      </w:r>
+      <w:bookmarkEnd w:id="0"/>
+      <w:bookmarkEnd w:id="1"/>
+    </w:p>
+    <w:p>
+      <w:pPr>
+        <w:pStyle w:val="a8"/>
+        <w:ind w:left="360"/>
+        <w:rPr>
+          <w:lang w:val="en-US"/>
+        </w:rPr>
+      </w:pPr>
+      <w:r>
+        <w:rPr>
+          <w:lang w:val="en-US"/>
+        </w:rPr>
+        <w:t xml:space="preserve">Encryption: none. </w:t>
+      </w:r>
+    </w:p>
+    <w:p>
+      <w:pPr>
+        <w:pStyle w:val="a8"/>
+        <w:tabs>
+          <w:tab w:val="left" w:pos="3356"/>
+        </w:tabs>
+        <w:ind w:left="360"/>
+        <w:rPr>
+          <w:lang w:val="en-US"/>
+        </w:rPr>
+      </w:pPr>
+      <w:r>
+        <w:rPr>
+          <w:lang w:val="en-US"/>
+        </w:rPr>
+        <w:t xml:space="preserve">Integrity: </w:t>
+      </w:r>
+      <w:r>
+        <w:rPr>
+          <w:lang w:val="en-US"/>
+        </w:rPr>
+        <w:t xml:space="preserve">X.509 </w:t>
+      </w:r>
+      <w:r>
+        <w:rPr>
+          <w:lang w:val="en-US"/>
+        </w:rPr>
+        <w:t>signature</w:t>
+      </w:r>
+    </w:p>
+    <w:p>
+      <w:pPr>
+        <w:pStyle w:val="a8"/>
+        <w:ind w:left="360"/>
+        <w:rPr>
+          <w:lang w:val="en-US"/>
+        </w:rPr>
+      </w:pPr>
+      <w:r>
+        <w:rPr>
+          <w:lang w:val="en-US"/>
+        </w:rPr>
+        <w:t xml:space="preserve">Signature type: SHA256withRSA </w:t>
+      </w:r>
+    </w:p>
+    <w:p>
+      <w:pPr>
+        <w:pStyle w:val="a8"/>
+        <w:ind w:left="360"/>
+        <w:rPr>
+          <w:lang w:val="en-US"/>
+        </w:rPr>
+      </w:pPr>
+      <w:r>
+        <w:rPr>
+          <w:lang w:val="en-US"/>
+        </w:rPr>
+        <w:t>Response: error code</w:t>
+      </w:r>
+    </w:p>
+    <w:p>
+      <w:pPr>
+        <w:pStyle w:val="3"/>
+        <w:rPr>
+          <w:lang w:val="en-US"/>
+        </w:rPr>
+      </w:pPr>
+      <w:r>
+        <w:rPr>
+          <w:lang w:val="en-US"/>
+        </w:rPr>
+        <w:t>Public App – Cloud App</w:t>
+      </w:r>
+    </w:p>
+    <w:p>
+      <w:pPr>
+        <w:pStyle w:val="a3"/>
+        <w:numPr>
+          <w:ilvl w:val="0"/>
+          <w:numId w:val="14"/>
+        </w:numPr>
+        <w:jc w:val="both"/>
+        <w:rPr>
+          <w:lang w:val="en-US"/>
+        </w:rPr>
+      </w:pPr>
+      <w:r>
+        <w:rPr>
+          <w:lang w:val="en-US"/>
+        </w:rPr>
+        <w:t>Authenticate</w:t>
+      </w:r>
+    </w:p>
+    <w:p>
+      <w:pPr>
+        <w:pStyle w:val="a8"/>
+        <w:ind w:left="360"/>
+        <w:rPr>
+          <w:lang w:val="en-US"/>
+        </w:rPr>
+      </w:pPr>
+      <w:r>
+        <w:rPr>
+          <w:lang w:val="en-US"/>
+        </w:rPr>
+        <w:t>Method: POST</w:t>
+      </w:r>
+    </w:p>
+    <w:p>
+      <w:pPr>
+        <w:pStyle w:val="a8"/>
+        <w:ind w:left="360"/>
+        <w:rPr>
+          <w:lang w:val="en-US"/>
+        </w:rPr>
+      </w:pPr>
+      <w:r>
+        <w:rPr>
+          <w:lang w:val="en-US"/>
+        </w:rPr>
+        <w:t>URL: /</w:t>
+      </w:r>
+      <w:proofErr w:type="spellStart"/>
+      <w:r>
+        <w:rPr>
+          <w:lang w:val="en-US"/>
+        </w:rPr>
+        <w:t>authpublic</w:t>
+      </w:r>
+      <w:proofErr w:type="spellEnd"/>
+    </w:p>
+    <w:p>
+      <w:pPr>
+        <w:pStyle w:val="a8"/>
+        <w:ind w:left="360"/>
+        <w:rPr>
+          <w:lang w:val="en-US"/>
+        </w:rPr>
+      </w:pPr>
+      <w:r>
+        <w:rPr>
+          <w:lang w:val="en-US"/>
+        </w:rPr>
         <w:t xml:space="preserve">Request: </w:t>
       </w:r>
       <w:r>
@@ -2688,6 +2694,419 @@
     <w:p>
       <w:pPr>
         <w:pStyle w:val="a8"/>
+        <w:ind w:left="360"/>
+        <w:rPr>
+          <w:lang w:val="en-US"/>
+        </w:rPr>
+      </w:pPr>
+      <w:r>
+        <w:rPr>
+          <w:lang w:val="en-US"/>
+        </w:rPr>
+        <w:tab/>
+        <w:t>&amp;password=&lt;onetime password&gt;</w:t>
+      </w:r>
+    </w:p>
+    <w:p>
+      <w:pPr>
+        <w:pStyle w:val="a8"/>
+        <w:ind w:left="360"/>
+        <w:rPr>
+          <w:lang w:val="en-US"/>
+        </w:rPr>
+      </w:pPr>
+      <w:r>
+        <w:rPr>
+          <w:lang w:val="en-US"/>
+        </w:rPr>
+        <w:tab/>
+        <w:t>&amp;</w:t>
+      </w:r>
+      <w:proofErr w:type="spellStart"/>
+      <w:r>
+        <w:rPr>
+          <w:lang w:val="en-US"/>
+        </w:rPr>
+        <w:t>mac</w:t>
+      </w:r>
+      <w:proofErr w:type="spellEnd"/>
+      <w:r>
+        <w:rPr>
+          <w:lang w:val="en-US"/>
+        </w:rPr>
+        <w:t>=&lt;MAC of the public machine&gt;</w:t>
+      </w:r>
+    </w:p>
+    <w:p>
+      <w:pPr>
+        <w:pStyle w:val="a8"/>
+        <w:ind w:left="360"/>
+        <w:rPr>
+          <w:lang w:val="en-US"/>
+        </w:rPr>
+      </w:pPr>
+      <w:r>
+        <w:rPr>
+          <w:lang w:val="en-US"/>
+        </w:rPr>
+        <w:t xml:space="preserve">Authentication: </w:t>
+      </w:r>
+      <w:r>
+        <w:rPr>
+          <w:lang w:val="en-US"/>
+        </w:rPr>
+        <w:t>password-based</w:t>
+      </w:r>
+    </w:p>
+    <w:p>
+      <w:pPr>
+        <w:pStyle w:val="a8"/>
+        <w:tabs>
+          <w:tab w:val="left" w:pos="3356"/>
+        </w:tabs>
+        <w:ind w:left="360"/>
+        <w:rPr>
+          <w:lang w:val="en-US"/>
+        </w:rPr>
+      </w:pPr>
+      <w:r>
+        <w:rPr>
+          <w:lang w:val="en-US"/>
+        </w:rPr>
+        <w:t xml:space="preserve">Encryption: provided by SSL </w:t>
+      </w:r>
+    </w:p>
+    <w:p>
+      <w:pPr>
+        <w:pStyle w:val="a8"/>
+        <w:tabs>
+          <w:tab w:val="left" w:pos="3356"/>
+        </w:tabs>
+        <w:ind w:left="360"/>
+        <w:rPr>
+          <w:lang w:val="en-US"/>
+        </w:rPr>
+      </w:pPr>
+      <w:r>
+        <w:rPr>
+          <w:lang w:val="en-US"/>
+        </w:rPr>
+        <w:t>Integrity: provided by SSL</w:t>
+      </w:r>
+    </w:p>
+    <w:p>
+      <w:pPr>
+        <w:pStyle w:val="a8"/>
+        <w:ind w:left="360"/>
+        <w:rPr>
+          <w:lang w:val="en-US"/>
+        </w:rPr>
+      </w:pPr>
+      <w:r>
+        <w:rPr>
+          <w:lang w:val="en-US"/>
+        </w:rPr>
+        <w:t xml:space="preserve">Response: </w:t>
+      </w:r>
+      <w:r>
+        <w:rPr>
+          <w:lang w:val="en-US"/>
+        </w:rPr>
+        <w:t>error code</w:t>
+      </w:r>
+    </w:p>
+    <w:p>
+      <w:pPr>
+        <w:pStyle w:val="a3"/>
+        <w:numPr>
+          <w:ilvl w:val="0"/>
+          <w:numId w:val="14"/>
+        </w:numPr>
+        <w:jc w:val="both"/>
+        <w:rPr>
+          <w:lang w:val="en-US"/>
+        </w:rPr>
+      </w:pPr>
+      <w:r>
+        <w:rPr>
+          <w:lang w:val="en-US"/>
+        </w:rPr>
+        <w:t xml:space="preserve">Download </w:t>
+      </w:r>
+      <w:r>
+        <w:rPr>
+          <w:lang w:val="en-US"/>
+        </w:rPr>
+        <w:t>file</w:t>
+      </w:r>
+    </w:p>
+    <w:p>
+      <w:pPr>
+        <w:pStyle w:val="a8"/>
+        <w:ind w:left="360"/>
+        <w:rPr>
+          <w:lang w:val="en-US"/>
+        </w:rPr>
+      </w:pPr>
+      <w:r>
+        <w:rPr>
+          <w:lang w:val="en-US"/>
+        </w:rPr>
+        <w:lastRenderedPageBreak/>
+        <w:t>Method: GET</w:t>
+      </w:r>
+    </w:p>
+    <w:p>
+      <w:pPr>
+        <w:pStyle w:val="a8"/>
+        <w:ind w:left="360"/>
+        <w:rPr>
+          <w:lang w:val="en-US"/>
+        </w:rPr>
+      </w:pPr>
+      <w:r>
+        <w:rPr>
+          <w:lang w:val="en-US"/>
+        </w:rPr>
+        <w:t>URL: /</w:t>
+      </w:r>
+      <w:proofErr w:type="spellStart"/>
+      <w:r>
+        <w:rPr>
+          <w:lang w:val="en-US"/>
+        </w:rPr>
+        <w:t>getfile</w:t>
+      </w:r>
+      <w:proofErr w:type="gramStart"/>
+      <w:r>
+        <w:rPr>
+          <w:lang w:val="en-US"/>
+        </w:rPr>
+        <w:t>?user</w:t>
+      </w:r>
+      <w:proofErr w:type="spellEnd"/>
+      <w:proofErr w:type="gramEnd"/>
+      <w:r>
+        <w:rPr>
+          <w:lang w:val="en-US"/>
+        </w:rPr>
+        <w:t>=&lt;user name&gt;&amp;</w:t>
+      </w:r>
+      <w:proofErr w:type="spellStart"/>
+      <w:r>
+        <w:rPr>
+          <w:lang w:val="en-US"/>
+        </w:rPr>
+        <w:t>file</w:t>
+      </w:r>
+      <w:r>
+        <w:rPr>
+          <w:lang w:val="en-US"/>
+        </w:rPr>
+        <w:t>id</w:t>
+      </w:r>
+      <w:proofErr w:type="spellEnd"/>
+      <w:r>
+        <w:rPr>
+          <w:lang w:val="en-US"/>
+        </w:rPr>
+        <w:t>=&lt;</w:t>
+      </w:r>
+      <w:r>
+        <w:rPr>
+          <w:lang w:val="en-US"/>
+        </w:rPr>
+        <w:t>file</w:t>
+      </w:r>
+      <w:r>
+        <w:rPr>
+          <w:lang w:val="en-US"/>
+        </w:rPr>
+        <w:t xml:space="preserve"> id&gt;</w:t>
+      </w:r>
+    </w:p>
+    <w:p>
+      <w:pPr>
+        <w:pStyle w:val="a8"/>
+        <w:ind w:left="360"/>
+        <w:rPr>
+          <w:lang w:val="en-US"/>
+        </w:rPr>
+      </w:pPr>
+      <w:r>
+        <w:rPr>
+          <w:lang w:val="en-US"/>
+        </w:rPr>
+        <w:t>Request: empty</w:t>
+      </w:r>
+    </w:p>
+    <w:p>
+      <w:pPr>
+        <w:pStyle w:val="a8"/>
+        <w:tabs>
+          <w:tab w:val="left" w:pos="3356"/>
+        </w:tabs>
+        <w:ind w:left="360"/>
+        <w:rPr>
+          <w:lang w:val="en-US"/>
+        </w:rPr>
+      </w:pPr>
+      <w:r>
+        <w:rPr>
+          <w:lang w:val="en-US"/>
+        </w:rPr>
+        <w:t xml:space="preserve">Encryption: provided by SSL </w:t>
+      </w:r>
+    </w:p>
+    <w:p>
+      <w:pPr>
+        <w:pStyle w:val="a8"/>
+        <w:tabs>
+          <w:tab w:val="left" w:pos="3356"/>
+        </w:tabs>
+        <w:ind w:left="360"/>
+        <w:rPr>
+          <w:lang w:val="en-US"/>
+        </w:rPr>
+      </w:pPr>
+      <w:r>
+        <w:rPr>
+          <w:lang w:val="en-US"/>
+        </w:rPr>
+        <w:t>Integrity: provided by SSL</w:t>
+      </w:r>
+    </w:p>
+    <w:p>
+      <w:pPr>
+        <w:pStyle w:val="a8"/>
+        <w:ind w:left="360"/>
+        <w:rPr>
+          <w:lang w:val="en-US"/>
+        </w:rPr>
+      </w:pPr>
+      <w:r>
+        <w:rPr>
+          <w:lang w:val="en-US"/>
+        </w:rPr>
+        <w:t xml:space="preserve">Response: </w:t>
+      </w:r>
+      <w:r>
+        <w:rPr>
+          <w:lang w:val="en-US"/>
+        </w:rPr>
+        <w:t>file=</w:t>
+      </w:r>
+      <w:r>
+        <w:rPr>
+          <w:lang w:val="en-US"/>
+        </w:rPr>
+        <w:t>&lt;</w:t>
+      </w:r>
+      <w:r>
+        <w:rPr>
+          <w:lang w:val="en-US"/>
+        </w:rPr>
+        <w:t xml:space="preserve">encrypted </w:t>
+      </w:r>
+      <w:r>
+        <w:rPr>
+          <w:lang w:val="en-US"/>
+        </w:rPr>
+        <w:t>file data</w:t>
+      </w:r>
+      <w:r>
+        <w:rPr>
+          <w:lang w:val="en-US"/>
+        </w:rPr>
+        <w:t>&gt;</w:t>
+      </w:r>
+    </w:p>
+    <w:p>
+      <w:pPr>
+        <w:pStyle w:val="a3"/>
+        <w:numPr>
+          <w:ilvl w:val="0"/>
+          <w:numId w:val="15"/>
+        </w:numPr>
+        <w:jc w:val="both"/>
+        <w:rPr>
+          <w:lang w:val="en-US"/>
+        </w:rPr>
+      </w:pPr>
+      <w:r>
+        <w:rPr>
+          <w:lang w:val="en-US"/>
+        </w:rPr>
+        <w:t xml:space="preserve">Upload </w:t>
+      </w:r>
+      <w:r>
+        <w:rPr>
+          <w:lang w:val="en-US"/>
+        </w:rPr>
+        <w:t>file</w:t>
+      </w:r>
+    </w:p>
+    <w:p>
+      <w:pPr>
+        <w:pStyle w:val="a8"/>
+        <w:ind w:left="360"/>
+        <w:rPr>
+          <w:lang w:val="en-US"/>
+        </w:rPr>
+      </w:pPr>
+      <w:r>
+        <w:rPr>
+          <w:lang w:val="en-US"/>
+        </w:rPr>
+        <w:t>Method: PUT</w:t>
+      </w:r>
+    </w:p>
+    <w:p>
+      <w:pPr>
+        <w:pStyle w:val="a8"/>
+        <w:ind w:firstLine="360"/>
+        <w:rPr>
+          <w:lang w:val="en-US"/>
+        </w:rPr>
+      </w:pPr>
+      <w:r>
+        <w:rPr>
+          <w:lang w:val="en-US"/>
+        </w:rPr>
+        <w:t>URL</w:t>
+      </w:r>
+      <w:r>
+        <w:rPr>
+          <w:lang w:val="en-US"/>
+        </w:rPr>
+        <w:t>: /</w:t>
+      </w:r>
+      <w:proofErr w:type="spellStart"/>
+      <w:r>
+        <w:rPr>
+          <w:lang w:val="en-US"/>
+        </w:rPr>
+        <w:t>putfile</w:t>
+      </w:r>
+      <w:proofErr w:type="gramStart"/>
+      <w:r>
+        <w:rPr>
+          <w:lang w:val="en-US"/>
+        </w:rPr>
+        <w:t>?user</w:t>
+      </w:r>
+      <w:proofErr w:type="spellEnd"/>
+      <w:proofErr w:type="gramEnd"/>
+      <w:r>
+        <w:rPr>
+          <w:lang w:val="en-US"/>
+        </w:rPr>
+        <w:t>=&lt;user name&gt;</w:t>
+      </w:r>
+    </w:p>
+    <w:p>
+      <w:pPr>
+        <w:pStyle w:val="a8"/>
         <w:ind w:firstLine="708"/>
         <w:rPr>
           <w:lang w:val="en-US"/>
@@ -2699,39 +3118,84 @@
         </w:rPr>
         <w:t>&amp;</w:t>
       </w:r>
-      <w:proofErr w:type="gramStart"/>
-      <w:r>
-        <w:rPr>
-          <w:lang w:val="en-US"/>
-        </w:rPr>
-        <w:t>iv</w:t>
-      </w:r>
-      <w:proofErr w:type="gramEnd"/>
-      <w:r>
-        <w:rPr>
-          <w:lang w:val="en-US"/>
-        </w:rPr>
-        <w:t>=&lt;initialization vector&gt;</w:t>
-      </w:r>
-    </w:p>
-    <w:p>
-      <w:pPr>
-        <w:pStyle w:val="a8"/>
-        <w:ind w:left="360" w:firstLine="348"/>
-        <w:rPr>
-          <w:lang w:val="en-US"/>
-        </w:rPr>
-      </w:pPr>
-      <w:r>
-        <w:rPr>
-          <w:lang w:val="en-US"/>
-        </w:rPr>
-        <w:t>[&amp;challenge=&lt;encrypted challenge&gt;]</w:t>
-      </w:r>
-    </w:p>
-    <w:p>
-      <w:pPr>
-        <w:pStyle w:val="a8"/>
+      <w:proofErr w:type="spellStart"/>
+      <w:r>
+        <w:rPr>
+          <w:lang w:val="en-US"/>
+        </w:rPr>
+        <w:t>file</w:t>
+      </w:r>
+      <w:r>
+        <w:rPr>
+          <w:lang w:val="en-US"/>
+        </w:rPr>
+        <w:t>id</w:t>
+      </w:r>
+      <w:proofErr w:type="spellEnd"/>
+      <w:r>
+        <w:rPr>
+          <w:lang w:val="en-US"/>
+        </w:rPr>
+        <w:t>=&lt;</w:t>
+      </w:r>
+      <w:r>
+        <w:rPr>
+          <w:lang w:val="en-US"/>
+        </w:rPr>
+        <w:t>file</w:t>
+      </w:r>
+      <w:r>
+        <w:rPr>
+          <w:lang w:val="en-US"/>
+        </w:rPr>
+        <w:t xml:space="preserve"> id&gt;</w:t>
+      </w:r>
+    </w:p>
+    <w:p>
+      <w:pPr>
+        <w:pStyle w:val="a8"/>
+        <w:ind w:firstLine="360"/>
+        <w:rPr>
+          <w:lang w:val="en-US"/>
+        </w:rPr>
+      </w:pPr>
+      <w:r>
+        <w:rPr>
+          <w:lang w:val="en-US"/>
+        </w:rPr>
+        <w:t xml:space="preserve">Request: </w:t>
+      </w:r>
+      <w:r>
+        <w:rPr>
+          <w:lang w:val="en-US"/>
+        </w:rPr>
+        <w:t>file=</w:t>
+      </w:r>
+      <w:r>
+        <w:rPr>
+          <w:lang w:val="en-US"/>
+        </w:rPr>
+        <w:t>&lt;</w:t>
+      </w:r>
+      <w:r>
+        <w:rPr>
+          <w:lang w:val="en-US"/>
+        </w:rPr>
+        <w:t>encrypted file data</w:t>
+      </w:r>
+      <w:r>
+        <w:rPr>
+          <w:lang w:val="en-US"/>
+        </w:rPr>
+        <w:t>&gt;</w:t>
+      </w:r>
+    </w:p>
+    <w:p>
+      <w:pPr>
+        <w:pStyle w:val="a8"/>
+        <w:tabs>
+          <w:tab w:val="left" w:pos="3356"/>
+        </w:tabs>
         <w:ind w:left="360"/>
         <w:rPr>
           <w:lang w:val="en-US"/>
@@ -2741,24 +3205,15 @@
         <w:rPr>
           <w:lang w:val="en-US"/>
         </w:rPr>
-        <w:t xml:space="preserve">Authentication: </w:t>
-      </w:r>
-      <w:r>
-        <w:rPr>
-          <w:lang w:val="en-US"/>
-        </w:rPr>
-        <w:t xml:space="preserve">challenge-response + </w:t>
-      </w:r>
-      <w:r>
-        <w:rPr>
-          <w:lang w:val="en-US"/>
-        </w:rPr>
-        <w:t>encrypted hash</w:t>
-      </w:r>
-    </w:p>
-    <w:p>
-      <w:pPr>
-        <w:pStyle w:val="a8"/>
+        <w:t xml:space="preserve">Encryption: provided by SSL </w:t>
+      </w:r>
+    </w:p>
+    <w:p>
+      <w:pPr>
+        <w:pStyle w:val="a8"/>
+        <w:tabs>
+          <w:tab w:val="left" w:pos="3356"/>
+        </w:tabs>
         <w:ind w:left="360"/>
         <w:rPr>
           <w:lang w:val="en-US"/>
@@ -2768,53 +3223,7 @@
         <w:rPr>
           <w:lang w:val="en-US"/>
         </w:rPr>
-        <w:t>Encryption type: 3DES</w:t>
-      </w:r>
-      <w:r>
-        <w:rPr>
-          <w:lang w:val="en-US"/>
-        </w:rPr>
-        <w:t>/</w:t>
-      </w:r>
-      <w:r>
-        <w:rPr>
-          <w:lang w:val="en-US"/>
-        </w:rPr>
-        <w:t xml:space="preserve">CTR. </w:t>
-      </w:r>
-      <w:r>
-        <w:rPr>
-          <w:lang w:val="en-US"/>
-        </w:rPr>
-        <w:t xml:space="preserve">Session key = </w:t>
-      </w:r>
-      <w:proofErr w:type="gramStart"/>
-      <w:r>
-        <w:rPr>
-          <w:lang w:val="en-US"/>
-        </w:rPr>
-        <w:t>SHA256[</w:t>
-      </w:r>
-      <w:proofErr w:type="spellStart"/>
-      <w:proofErr w:type="gramEnd"/>
-      <w:r>
-        <w:rPr>
-          <w:lang w:val="en-US"/>
-        </w:rPr>
-        <w:t>user_id</w:t>
-      </w:r>
-      <w:proofErr w:type="spellEnd"/>
-      <w:r>
-        <w:rPr>
-          <w:lang w:val="en-US"/>
-        </w:rPr>
-        <w:t>||password][0:24]</w:t>
-      </w:r>
-      <w:r>
-        <w:rPr>
-          <w:lang w:val="en-US"/>
-        </w:rPr>
-        <w:t>.</w:t>
+        <w:t>Integrity: provided by SSL</w:t>
       </w:r>
     </w:p>
     <w:p>
@@ -2825,27 +3234,8 @@
           <w:lang w:val="en-US"/>
         </w:rPr>
       </w:pPr>
-      <w:r>
-        <w:rPr>
-          <w:lang w:val="en-US"/>
-        </w:rPr>
-        <w:t>Hash</w:t>
-      </w:r>
-      <w:r>
-        <w:rPr>
-          <w:lang w:val="en-US"/>
-        </w:rPr>
-        <w:t xml:space="preserve"> type: SHA256</w:t>
-      </w:r>
-    </w:p>
-    <w:p>
-      <w:pPr>
-        <w:pStyle w:val="a8"/>
-        <w:ind w:left="360"/>
-        <w:rPr>
-          <w:lang w:val="en-US"/>
-        </w:rPr>
-      </w:pPr>
+      <w:bookmarkStart w:id="2" w:name="OLE_LINK1"/>
+      <w:bookmarkStart w:id="3" w:name="OLE_LINK2"/>
       <w:r>
         <w:rPr>
           <w:lang w:val="en-US"/>
@@ -2853,6 +3243,8 @@
         <w:t>Response: error code</w:t>
       </w:r>
     </w:p>
+    <w:bookmarkEnd w:id="2"/>
+    <w:bookmarkEnd w:id="3"/>
     <w:p>
       <w:pPr>
         <w:pStyle w:val="3"/>
@@ -3367,6 +3759,119 @@
 <file path=word/numbering.xml><?xml version="1.0" encoding="utf-8"?>
 <w:numbering xmlns:ve="http://schemas.openxmlformats.org/markup-compatibility/2006" xmlns:o="urn:schemas-microsoft-com:office:office" xmlns:r="http://schemas.openxmlformats.org/officeDocument/2006/relationships" xmlns:m="http://schemas.openxmlformats.org/officeDocument/2006/math" xmlns:v="urn:schemas-microsoft-com:vml" xmlns:wp="http://schemas.openxmlformats.org/drawingml/2006/wordprocessingDrawing" xmlns:w10="urn:schemas-microsoft-com:office:word" xmlns:w="http://schemas.openxmlformats.org/wordprocessingml/2006/main" xmlns:wne="http://schemas.microsoft.com/office/word/2006/wordml">
   <w:abstractNum w:abstractNumId="0">
+    <w:nsid w:val="06604AB6"/>
+    <w:multiLevelType w:val="hybridMultilevel"/>
+    <w:tmpl w:val="EF308244"/>
+    <w:lvl w:ilvl="0" w:tplc="04190001">
+      <w:start w:val="1"/>
+      <w:numFmt w:val="bullet"/>
+      <w:lvlText w:val=""/>
+      <w:lvlJc w:val="left"/>
+      <w:pPr>
+        <w:ind w:left="360" w:hanging="360"/>
+      </w:pPr>
+      <w:rPr>
+        <w:rFonts w:ascii="Symbol" w:hAnsi="Symbol" w:hint="default"/>
+      </w:rPr>
+    </w:lvl>
+    <w:lvl w:ilvl="1" w:tplc="04190003" w:tentative="1">
+      <w:start w:val="1"/>
+      <w:numFmt w:val="bullet"/>
+      <w:lvlText w:val="o"/>
+      <w:lvlJc w:val="left"/>
+      <w:pPr>
+        <w:ind w:left="1080" w:hanging="360"/>
+      </w:pPr>
+      <w:rPr>
+        <w:rFonts w:ascii="Courier New" w:hAnsi="Courier New" w:cs="Courier New" w:hint="default"/>
+      </w:rPr>
+    </w:lvl>
+    <w:lvl w:ilvl="2" w:tplc="04190005" w:tentative="1">
+      <w:start w:val="1"/>
+      <w:numFmt w:val="bullet"/>
+      <w:lvlText w:val=""/>
+      <w:lvlJc w:val="left"/>
+      <w:pPr>
+        <w:ind w:left="1800" w:hanging="360"/>
+      </w:pPr>
+      <w:rPr>
+        <w:rFonts w:ascii="Wingdings" w:hAnsi="Wingdings" w:hint="default"/>
+      </w:rPr>
+    </w:lvl>
+    <w:lvl w:ilvl="3" w:tplc="04190001" w:tentative="1">
+      <w:start w:val="1"/>
+      <w:numFmt w:val="bullet"/>
+      <w:lvlText w:val=""/>
+      <w:lvlJc w:val="left"/>
+      <w:pPr>
+        <w:ind w:left="2520" w:hanging="360"/>
+      </w:pPr>
+      <w:rPr>
+        <w:rFonts w:ascii="Symbol" w:hAnsi="Symbol" w:hint="default"/>
+      </w:rPr>
+    </w:lvl>
+    <w:lvl w:ilvl="4" w:tplc="04190003" w:tentative="1">
+      <w:start w:val="1"/>
+      <w:numFmt w:val="bullet"/>
+      <w:lvlText w:val="o"/>
+      <w:lvlJc w:val="left"/>
+      <w:pPr>
+        <w:ind w:left="3240" w:hanging="360"/>
+      </w:pPr>
+      <w:rPr>
+        <w:rFonts w:ascii="Courier New" w:hAnsi="Courier New" w:cs="Courier New" w:hint="default"/>
+      </w:rPr>
+    </w:lvl>
+    <w:lvl w:ilvl="5" w:tplc="04190005" w:tentative="1">
+      <w:start w:val="1"/>
+      <w:numFmt w:val="bullet"/>
+      <w:lvlText w:val=""/>
+      <w:lvlJc w:val="left"/>
+      <w:pPr>
+        <w:ind w:left="3960" w:hanging="360"/>
+      </w:pPr>
+      <w:rPr>
+        <w:rFonts w:ascii="Wingdings" w:hAnsi="Wingdings" w:hint="default"/>
+      </w:rPr>
+    </w:lvl>
+    <w:lvl w:ilvl="6" w:tplc="04190001" w:tentative="1">
+      <w:start w:val="1"/>
+      <w:numFmt w:val="bullet"/>
+      <w:lvlText w:val=""/>
+      <w:lvlJc w:val="left"/>
+      <w:pPr>
+        <w:ind w:left="4680" w:hanging="360"/>
+      </w:pPr>
+      <w:rPr>
+        <w:rFonts w:ascii="Symbol" w:hAnsi="Symbol" w:hint="default"/>
+      </w:rPr>
+    </w:lvl>
+    <w:lvl w:ilvl="7" w:tplc="04190003" w:tentative="1">
+      <w:start w:val="1"/>
+      <w:numFmt w:val="bullet"/>
+      <w:lvlText w:val="o"/>
+      <w:lvlJc w:val="left"/>
+      <w:pPr>
+        <w:ind w:left="5400" w:hanging="360"/>
+      </w:pPr>
+      <w:rPr>
+        <w:rFonts w:ascii="Courier New" w:hAnsi="Courier New" w:cs="Courier New" w:hint="default"/>
+      </w:rPr>
+    </w:lvl>
+    <w:lvl w:ilvl="8" w:tplc="04190005" w:tentative="1">
+      <w:start w:val="1"/>
+      <w:numFmt w:val="bullet"/>
+      <w:lvlText w:val=""/>
+      <w:lvlJc w:val="left"/>
+      <w:pPr>
+        <w:ind w:left="6120" w:hanging="360"/>
+      </w:pPr>
+      <w:rPr>
+        <w:rFonts w:ascii="Wingdings" w:hAnsi="Wingdings" w:hint="default"/>
+      </w:rPr>
+    </w:lvl>
+  </w:abstractNum>
+  <w:abstractNum w:abstractNumId="1">
     <w:nsid w:val="0A88256B"/>
     <w:multiLevelType w:val="multilevel"/>
     <w:tmpl w:val="3FBC6F84"/>
@@ -3516,7 +4021,7 @@
       </w:rPr>
     </w:lvl>
   </w:abstractNum>
-  <w:abstractNum w:abstractNumId="1">
+  <w:abstractNum w:abstractNumId="2">
     <w:nsid w:val="0F624F94"/>
     <w:multiLevelType w:val="multilevel"/>
     <w:tmpl w:val="77101B36"/>
@@ -3666,7 +4171,7 @@
       </w:rPr>
     </w:lvl>
   </w:abstractNum>
-  <w:abstractNum w:abstractNumId="2">
+  <w:abstractNum w:abstractNumId="3">
     <w:nsid w:val="1B40251D"/>
     <w:multiLevelType w:val="multilevel"/>
     <w:tmpl w:val="77101B36"/>
@@ -3816,7 +4321,7 @@
       </w:rPr>
     </w:lvl>
   </w:abstractNum>
-  <w:abstractNum w:abstractNumId="3">
+  <w:abstractNum w:abstractNumId="4">
     <w:nsid w:val="23F70335"/>
     <w:multiLevelType w:val="multilevel"/>
     <w:tmpl w:val="77101B36"/>
@@ -3966,7 +4471,7 @@
       </w:rPr>
     </w:lvl>
   </w:abstractNum>
-  <w:abstractNum w:abstractNumId="4">
+  <w:abstractNum w:abstractNumId="5">
     <w:nsid w:val="28EE6144"/>
     <w:multiLevelType w:val="multilevel"/>
     <w:tmpl w:val="77101B36"/>
@@ -4116,7 +4621,7 @@
       </w:rPr>
     </w:lvl>
   </w:abstractNum>
-  <w:abstractNum w:abstractNumId="5">
+  <w:abstractNum w:abstractNumId="6">
     <w:nsid w:val="29FF54AB"/>
     <w:multiLevelType w:val="hybridMultilevel"/>
     <w:tmpl w:val="B9849124"/>
@@ -4202,7 +4707,7 @@
       </w:pPr>
     </w:lvl>
   </w:abstractNum>
-  <w:abstractNum w:abstractNumId="6">
+  <w:abstractNum w:abstractNumId="7">
     <w:nsid w:val="2F8A0639"/>
     <w:multiLevelType w:val="hybridMultilevel"/>
     <w:tmpl w:val="AFBC3A58"/>
@@ -4288,7 +4793,7 @@
       </w:pPr>
     </w:lvl>
   </w:abstractNum>
-  <w:abstractNum w:abstractNumId="7">
+  <w:abstractNum w:abstractNumId="8">
     <w:nsid w:val="390D6583"/>
     <w:multiLevelType w:val="multilevel"/>
     <w:tmpl w:val="4BD4517E"/>
@@ -4437,7 +4942,7 @@
       </w:rPr>
     </w:lvl>
   </w:abstractNum>
-  <w:abstractNum w:abstractNumId="8">
+  <w:abstractNum w:abstractNumId="9">
     <w:nsid w:val="3F5C64BE"/>
     <w:multiLevelType w:val="multilevel"/>
     <w:tmpl w:val="77101B36"/>
@@ -4587,7 +5092,7 @@
       </w:rPr>
     </w:lvl>
   </w:abstractNum>
-  <w:abstractNum w:abstractNumId="9">
+  <w:abstractNum w:abstractNumId="10">
     <w:nsid w:val="3FE44D58"/>
     <w:multiLevelType w:val="multilevel"/>
     <w:tmpl w:val="77101B36"/>
@@ -4737,7 +5242,102 @@
       </w:rPr>
     </w:lvl>
   </w:abstractNum>
-  <w:abstractNum w:abstractNumId="10">
+  <w:abstractNum w:abstractNumId="11">
+    <w:nsid w:val="4C174D67"/>
+    <w:multiLevelType w:val="multilevel"/>
+    <w:tmpl w:val="04190025"/>
+    <w:lvl w:ilvl="0">
+      <w:start w:val="1"/>
+      <w:numFmt w:val="decimal"/>
+      <w:pStyle w:val="1"/>
+      <w:lvlText w:val="%1"/>
+      <w:lvlJc w:val="left"/>
+      <w:pPr>
+        <w:ind w:left="432" w:hanging="432"/>
+      </w:pPr>
+    </w:lvl>
+    <w:lvl w:ilvl="1">
+      <w:start w:val="1"/>
+      <w:numFmt w:val="decimal"/>
+      <w:pStyle w:val="2"/>
+      <w:lvlText w:val="%1.%2"/>
+      <w:lvlJc w:val="left"/>
+      <w:pPr>
+        <w:ind w:left="576" w:hanging="576"/>
+      </w:pPr>
+    </w:lvl>
+    <w:lvl w:ilvl="2">
+      <w:start w:val="1"/>
+      <w:numFmt w:val="decimal"/>
+      <w:pStyle w:val="3"/>
+      <w:lvlText w:val="%1.%2.%3"/>
+      <w:lvlJc w:val="left"/>
+      <w:pPr>
+        <w:ind w:left="720" w:hanging="720"/>
+      </w:pPr>
+    </w:lvl>
+    <w:lvl w:ilvl="3">
+      <w:start w:val="1"/>
+      <w:numFmt w:val="decimal"/>
+      <w:pStyle w:val="4"/>
+      <w:lvlText w:val="%1.%2.%3.%4"/>
+      <w:lvlJc w:val="left"/>
+      <w:pPr>
+        <w:ind w:left="864" w:hanging="864"/>
+      </w:pPr>
+    </w:lvl>
+    <w:lvl w:ilvl="4">
+      <w:start w:val="1"/>
+      <w:numFmt w:val="decimal"/>
+      <w:pStyle w:val="5"/>
+      <w:lvlText w:val="%1.%2.%3.%4.%5"/>
+      <w:lvlJc w:val="left"/>
+      <w:pPr>
+        <w:ind w:left="1008" w:hanging="1008"/>
+      </w:pPr>
+    </w:lvl>
+    <w:lvl w:ilvl="5">
+      <w:start w:val="1"/>
+      <w:numFmt w:val="decimal"/>
+      <w:pStyle w:val="6"/>
+      <w:lvlText w:val="%1.%2.%3.%4.%5.%6"/>
+      <w:lvlJc w:val="left"/>
+      <w:pPr>
+        <w:ind w:left="1152" w:hanging="1152"/>
+      </w:pPr>
+    </w:lvl>
+    <w:lvl w:ilvl="6">
+      <w:start w:val="1"/>
+      <w:numFmt w:val="decimal"/>
+      <w:pStyle w:val="7"/>
+      <w:lvlText w:val="%1.%2.%3.%4.%5.%6.%7"/>
+      <w:lvlJc w:val="left"/>
+      <w:pPr>
+        <w:ind w:left="1296" w:hanging="1296"/>
+      </w:pPr>
+    </w:lvl>
+    <w:lvl w:ilvl="7">
+      <w:start w:val="1"/>
+      <w:numFmt w:val="decimal"/>
+      <w:pStyle w:val="8"/>
+      <w:lvlText w:val="%1.%2.%3.%4.%5.%6.%7.%8"/>
+      <w:lvlJc w:val="left"/>
+      <w:pPr>
+        <w:ind w:left="1440" w:hanging="1440"/>
+      </w:pPr>
+    </w:lvl>
+    <w:lvl w:ilvl="8">
+      <w:start w:val="1"/>
+      <w:numFmt w:val="decimal"/>
+      <w:pStyle w:val="9"/>
+      <w:lvlText w:val="%1.%2.%3.%4.%5.%6.%7.%8.%9"/>
+      <w:lvlJc w:val="left"/>
+      <w:pPr>
+        <w:ind w:left="1584" w:hanging="1584"/>
+      </w:pPr>
+    </w:lvl>
+  </w:abstractNum>
+  <w:abstractNum w:abstractNumId="12">
     <w:nsid w:val="4E142B63"/>
     <w:multiLevelType w:val="multilevel"/>
     <w:tmpl w:val="77101B36"/>
@@ -4887,7 +5487,7 @@
       </w:rPr>
     </w:lvl>
   </w:abstractNum>
-  <w:abstractNum w:abstractNumId="11">
+  <w:abstractNum w:abstractNumId="13">
     <w:nsid w:val="520424A2"/>
     <w:multiLevelType w:val="hybridMultilevel"/>
     <w:tmpl w:val="F490ED3E"/>
@@ -5000,7 +5600,7 @@
       </w:rPr>
     </w:lvl>
   </w:abstractNum>
-  <w:abstractNum w:abstractNumId="12">
+  <w:abstractNum w:abstractNumId="14">
     <w:nsid w:val="53FF1347"/>
     <w:multiLevelType w:val="multilevel"/>
     <w:tmpl w:val="7898F566"/>
@@ -5149,7 +5749,7 @@
       </w:rPr>
     </w:lvl>
   </w:abstractNum>
-  <w:abstractNum w:abstractNumId="13">
+  <w:abstractNum w:abstractNumId="15">
     <w:nsid w:val="56843EFB"/>
     <w:multiLevelType w:val="multilevel"/>
     <w:tmpl w:val="A49A4B22"/>
@@ -5298,7 +5898,7 @@
       </w:rPr>
     </w:lvl>
   </w:abstractNum>
-  <w:abstractNum w:abstractNumId="14">
+  <w:abstractNum w:abstractNumId="16">
     <w:nsid w:val="56B81590"/>
     <w:multiLevelType w:val="multilevel"/>
     <w:tmpl w:val="D6A66102"/>
@@ -5411,7 +6011,7 @@
       </w:pPr>
     </w:lvl>
   </w:abstractNum>
-  <w:abstractNum w:abstractNumId="15">
+  <w:abstractNum w:abstractNumId="17">
     <w:nsid w:val="6E7F5654"/>
     <w:multiLevelType w:val="multilevel"/>
     <w:tmpl w:val="77101B36"/>
@@ -5561,7 +6161,7 @@
       </w:rPr>
     </w:lvl>
   </w:abstractNum>
-  <w:abstractNum w:abstractNumId="16">
+  <w:abstractNum w:abstractNumId="18">
     <w:nsid w:val="76F276C5"/>
     <w:multiLevelType w:val="multilevel"/>
     <w:tmpl w:val="B1488570"/>
@@ -5711,7 +6311,7 @@
       </w:rPr>
     </w:lvl>
   </w:abstractNum>
-  <w:abstractNum w:abstractNumId="17">
+  <w:abstractNum w:abstractNumId="19">
     <w:nsid w:val="77A00FC1"/>
     <w:multiLevelType w:val="multilevel"/>
     <w:tmpl w:val="175A22F0"/>
@@ -5824,7 +6424,7 @@
       </w:pPr>
     </w:lvl>
   </w:abstractNum>
-  <w:abstractNum w:abstractNumId="18">
+  <w:abstractNum w:abstractNumId="20">
     <w:nsid w:val="7BBC3EC8"/>
     <w:multiLevelType w:val="multilevel"/>
     <w:tmpl w:val="77101B36"/>
@@ -5975,61 +6575,67 @@
     </w:lvl>
   </w:abstractNum>
   <w:num w:numId="1">
+    <w:abstractNumId w:val="19"/>
+  </w:num>
+  <w:num w:numId="2">
+    <w:abstractNumId w:val="16"/>
+  </w:num>
+  <w:num w:numId="3">
     <w:abstractNumId w:val="17"/>
   </w:num>
-  <w:num w:numId="2">
+  <w:num w:numId="4">
+    <w:abstractNumId w:val="1"/>
+  </w:num>
+  <w:num w:numId="5">
+    <w:abstractNumId w:val="18"/>
+  </w:num>
+  <w:num w:numId="6">
+    <w:abstractNumId w:val="8"/>
+  </w:num>
+  <w:num w:numId="7">
+    <w:abstractNumId w:val="15"/>
+  </w:num>
+  <w:num w:numId="8">
     <w:abstractNumId w:val="14"/>
   </w:num>
-  <w:num w:numId="3">
-    <w:abstractNumId w:val="15"/>
+  <w:num w:numId="9">
+    <w:abstractNumId w:val="20"/>
   </w:num>
-  <w:num w:numId="4">
-    <w:abstractNumId w:val="0"/>
+  <w:num w:numId="10">
+    <w:abstractNumId w:val="2"/>
   </w:num>
-  <w:num w:numId="5">
-    <w:abstractNumId w:val="16"/>
+  <w:num w:numId="11">
+    <w:abstractNumId w:val="10"/>
   </w:num>
-  <w:num w:numId="6">
+  <w:num w:numId="12">
+    <w:abstractNumId w:val="5"/>
+  </w:num>
+  <w:num w:numId="13">
+    <w:abstractNumId w:val="3"/>
+  </w:num>
+  <w:num w:numId="14">
+    <w:abstractNumId w:val="12"/>
+  </w:num>
+  <w:num w:numId="15">
+    <w:abstractNumId w:val="4"/>
+  </w:num>
+  <w:num w:numId="16">
+    <w:abstractNumId w:val="13"/>
+  </w:num>
+  <w:num w:numId="17">
     <w:abstractNumId w:val="7"/>
   </w:num>
-  <w:num w:numId="7">
-    <w:abstractNumId w:val="13"/>
+  <w:num w:numId="18">
+    <w:abstractNumId w:val="6"/>
   </w:num>
-  <w:num w:numId="8">
-    <w:abstractNumId w:val="12"/>
-  </w:num>
-  <w:num w:numId="9">
-    <w:abstractNumId w:val="18"/>
-  </w:num>
-  <w:num w:numId="10">
-    <w:abstractNumId w:val="1"/>
-  </w:num>
-  <w:num w:numId="11">
+  <w:num w:numId="19">
     <w:abstractNumId w:val="9"/>
   </w:num>
-  <w:num w:numId="12">
-    <w:abstractNumId w:val="4"/>
-  </w:num>
-  <w:num w:numId="13">
-    <w:abstractNumId w:val="2"/>
-  </w:num>
-  <w:num w:numId="14">
-    <w:abstractNumId w:val="10"/>
-  </w:num>
-  <w:num w:numId="15">
-    <w:abstractNumId w:val="3"/>
-  </w:num>
-  <w:num w:numId="16">
+  <w:num w:numId="20">
     <w:abstractNumId w:val="11"/>
   </w:num>
-  <w:num w:numId="17">
-    <w:abstractNumId w:val="6"/>
-  </w:num>
-  <w:num w:numId="18">
-    <w:abstractNumId w:val="5"/>
-  </w:num>
-  <w:num w:numId="19">
-    <w:abstractNumId w:val="8"/>
+  <w:num w:numId="21">
+    <w:abstractNumId w:val="0"/>
   </w:num>
 </w:numbering>
 </file>
@@ -6206,6 +6812,9 @@
     <w:pPr>
       <w:keepNext/>
       <w:keepLines/>
+      <w:numPr>
+        <w:numId w:val="20"/>
+      </w:numPr>
       <w:spacing w:before="480" w:after="0"/>
       <w:outlineLvl w:val="0"/>
     </w:pPr>
@@ -6230,6 +6839,10 @@
     <w:pPr>
       <w:keepNext/>
       <w:keepLines/>
+      <w:numPr>
+        <w:ilvl w:val="1"/>
+        <w:numId w:val="20"/>
+      </w:numPr>
       <w:spacing w:before="200" w:after="0"/>
       <w:outlineLvl w:val="1"/>
     </w:pPr>
@@ -6254,6 +6867,10 @@
     <w:pPr>
       <w:keepNext/>
       <w:keepLines/>
+      <w:numPr>
+        <w:ilvl w:val="2"/>
+        <w:numId w:val="20"/>
+      </w:numPr>
       <w:spacing w:before="200" w:after="0"/>
       <w:outlineLvl w:val="2"/>
     </w:pPr>
@@ -6262,6 +6879,170 @@
       <w:b/>
       <w:bCs/>
       <w:color w:val="4F81BD" w:themeColor="accent1"/>
+    </w:rPr>
+  </w:style>
+  <w:style w:type="paragraph" w:styleId="4">
+    <w:name w:val="heading 4"/>
+    <w:basedOn w:val="a"/>
+    <w:next w:val="a"/>
+    <w:link w:val="40"/>
+    <w:uiPriority w:val="9"/>
+    <w:semiHidden/>
+    <w:unhideWhenUsed/>
+    <w:qFormat/>
+    <w:rsid w:val="00D01BC9"/>
+    <w:pPr>
+      <w:keepNext/>
+      <w:keepLines/>
+      <w:numPr>
+        <w:ilvl w:val="3"/>
+        <w:numId w:val="20"/>
+      </w:numPr>
+      <w:spacing w:before="200" w:after="0"/>
+      <w:outlineLvl w:val="3"/>
+    </w:pPr>
+    <w:rPr>
+      <w:rFonts w:asciiTheme="majorHAnsi" w:eastAsiaTheme="majorEastAsia" w:hAnsiTheme="majorHAnsi" w:cstheme="majorBidi"/>
+      <w:b/>
+      <w:bCs/>
+      <w:i/>
+      <w:iCs/>
+      <w:color w:val="4F81BD" w:themeColor="accent1"/>
+    </w:rPr>
+  </w:style>
+  <w:style w:type="paragraph" w:styleId="5">
+    <w:name w:val="heading 5"/>
+    <w:basedOn w:val="a"/>
+    <w:next w:val="a"/>
+    <w:link w:val="50"/>
+    <w:uiPriority w:val="9"/>
+    <w:semiHidden/>
+    <w:unhideWhenUsed/>
+    <w:qFormat/>
+    <w:rsid w:val="00D01BC9"/>
+    <w:pPr>
+      <w:keepNext/>
+      <w:keepLines/>
+      <w:numPr>
+        <w:ilvl w:val="4"/>
+        <w:numId w:val="20"/>
+      </w:numPr>
+      <w:spacing w:before="200" w:after="0"/>
+      <w:outlineLvl w:val="4"/>
+    </w:pPr>
+    <w:rPr>
+      <w:rFonts w:asciiTheme="majorHAnsi" w:eastAsiaTheme="majorEastAsia" w:hAnsiTheme="majorHAnsi" w:cstheme="majorBidi"/>
+      <w:color w:val="243F60" w:themeColor="accent1" w:themeShade="7F"/>
+    </w:rPr>
+  </w:style>
+  <w:style w:type="paragraph" w:styleId="6">
+    <w:name w:val="heading 6"/>
+    <w:basedOn w:val="a"/>
+    <w:next w:val="a"/>
+    <w:link w:val="60"/>
+    <w:uiPriority w:val="9"/>
+    <w:semiHidden/>
+    <w:unhideWhenUsed/>
+    <w:qFormat/>
+    <w:rsid w:val="00D01BC9"/>
+    <w:pPr>
+      <w:keepNext/>
+      <w:keepLines/>
+      <w:numPr>
+        <w:ilvl w:val="5"/>
+        <w:numId w:val="20"/>
+      </w:numPr>
+      <w:spacing w:before="200" w:after="0"/>
+      <w:outlineLvl w:val="5"/>
+    </w:pPr>
+    <w:rPr>
+      <w:rFonts w:asciiTheme="majorHAnsi" w:eastAsiaTheme="majorEastAsia" w:hAnsiTheme="majorHAnsi" w:cstheme="majorBidi"/>
+      <w:i/>
+      <w:iCs/>
+      <w:color w:val="243F60" w:themeColor="accent1" w:themeShade="7F"/>
+    </w:rPr>
+  </w:style>
+  <w:style w:type="paragraph" w:styleId="7">
+    <w:name w:val="heading 7"/>
+    <w:basedOn w:val="a"/>
+    <w:next w:val="a"/>
+    <w:link w:val="70"/>
+    <w:uiPriority w:val="9"/>
+    <w:semiHidden/>
+    <w:unhideWhenUsed/>
+    <w:qFormat/>
+    <w:rsid w:val="00D01BC9"/>
+    <w:pPr>
+      <w:keepNext/>
+      <w:keepLines/>
+      <w:numPr>
+        <w:ilvl w:val="6"/>
+        <w:numId w:val="20"/>
+      </w:numPr>
+      <w:spacing w:before="200" w:after="0"/>
+      <w:outlineLvl w:val="6"/>
+    </w:pPr>
+    <w:rPr>
+      <w:rFonts w:asciiTheme="majorHAnsi" w:eastAsiaTheme="majorEastAsia" w:hAnsiTheme="majorHAnsi" w:cstheme="majorBidi"/>
+      <w:i/>
+      <w:iCs/>
+      <w:color w:val="404040" w:themeColor="text1" w:themeTint="BF"/>
+    </w:rPr>
+  </w:style>
+  <w:style w:type="paragraph" w:styleId="8">
+    <w:name w:val="heading 8"/>
+    <w:basedOn w:val="a"/>
+    <w:next w:val="a"/>
+    <w:link w:val="80"/>
+    <w:uiPriority w:val="9"/>
+    <w:semiHidden/>
+    <w:unhideWhenUsed/>
+    <w:qFormat/>
+    <w:rsid w:val="00D01BC9"/>
+    <w:pPr>
+      <w:keepNext/>
+      <w:keepLines/>
+      <w:numPr>
+        <w:ilvl w:val="7"/>
+        <w:numId w:val="20"/>
+      </w:numPr>
+      <w:spacing w:before="200" w:after="0"/>
+      <w:outlineLvl w:val="7"/>
+    </w:pPr>
+    <w:rPr>
+      <w:rFonts w:asciiTheme="majorHAnsi" w:eastAsiaTheme="majorEastAsia" w:hAnsiTheme="majorHAnsi" w:cstheme="majorBidi"/>
+      <w:color w:val="404040" w:themeColor="text1" w:themeTint="BF"/>
+      <w:sz w:val="20"/>
+      <w:szCs w:val="20"/>
+    </w:rPr>
+  </w:style>
+  <w:style w:type="paragraph" w:styleId="9">
+    <w:name w:val="heading 9"/>
+    <w:basedOn w:val="a"/>
+    <w:next w:val="a"/>
+    <w:link w:val="90"/>
+    <w:uiPriority w:val="9"/>
+    <w:semiHidden/>
+    <w:unhideWhenUsed/>
+    <w:qFormat/>
+    <w:rsid w:val="00D01BC9"/>
+    <w:pPr>
+      <w:keepNext/>
+      <w:keepLines/>
+      <w:numPr>
+        <w:ilvl w:val="8"/>
+        <w:numId w:val="20"/>
+      </w:numPr>
+      <w:spacing w:before="200" w:after="0"/>
+      <w:outlineLvl w:val="8"/>
+    </w:pPr>
+    <w:rPr>
+      <w:rFonts w:asciiTheme="majorHAnsi" w:eastAsiaTheme="majorEastAsia" w:hAnsiTheme="majorHAnsi" w:cstheme="majorBidi"/>
+      <w:i/>
+      <w:iCs/>
+      <w:color w:val="404040" w:themeColor="text1" w:themeTint="BF"/>
+      <w:sz w:val="20"/>
+      <w:szCs w:val="20"/>
     </w:rPr>
   </w:style>
   <w:style w:type="character" w:default="1" w:styleId="a0">
@@ -6488,6 +7269,92 @@
     <w:uiPriority w:val="99"/>
     <w:semiHidden/>
     <w:rsid w:val="00ED52D0"/>
+  </w:style>
+  <w:style w:type="character" w:customStyle="1" w:styleId="40">
+    <w:name w:val="Заголовок 4 Знак"/>
+    <w:basedOn w:val="a0"/>
+    <w:link w:val="4"/>
+    <w:uiPriority w:val="9"/>
+    <w:semiHidden/>
+    <w:rsid w:val="00D01BC9"/>
+    <w:rPr>
+      <w:rFonts w:asciiTheme="majorHAnsi" w:eastAsiaTheme="majorEastAsia" w:hAnsiTheme="majorHAnsi" w:cstheme="majorBidi"/>
+      <w:b/>
+      <w:bCs/>
+      <w:i/>
+      <w:iCs/>
+      <w:color w:val="4F81BD" w:themeColor="accent1"/>
+    </w:rPr>
+  </w:style>
+  <w:style w:type="character" w:customStyle="1" w:styleId="50">
+    <w:name w:val="Заголовок 5 Знак"/>
+    <w:basedOn w:val="a0"/>
+    <w:link w:val="5"/>
+    <w:uiPriority w:val="9"/>
+    <w:semiHidden/>
+    <w:rsid w:val="00D01BC9"/>
+    <w:rPr>
+      <w:rFonts w:asciiTheme="majorHAnsi" w:eastAsiaTheme="majorEastAsia" w:hAnsiTheme="majorHAnsi" w:cstheme="majorBidi"/>
+      <w:color w:val="243F60" w:themeColor="accent1" w:themeShade="7F"/>
+    </w:rPr>
+  </w:style>
+  <w:style w:type="character" w:customStyle="1" w:styleId="60">
+    <w:name w:val="Заголовок 6 Знак"/>
+    <w:basedOn w:val="a0"/>
+    <w:link w:val="6"/>
+    <w:uiPriority w:val="9"/>
+    <w:semiHidden/>
+    <w:rsid w:val="00D01BC9"/>
+    <w:rPr>
+      <w:rFonts w:asciiTheme="majorHAnsi" w:eastAsiaTheme="majorEastAsia" w:hAnsiTheme="majorHAnsi" w:cstheme="majorBidi"/>
+      <w:i/>
+      <w:iCs/>
+      <w:color w:val="243F60" w:themeColor="accent1" w:themeShade="7F"/>
+    </w:rPr>
+  </w:style>
+  <w:style w:type="character" w:customStyle="1" w:styleId="70">
+    <w:name w:val="Заголовок 7 Знак"/>
+    <w:basedOn w:val="a0"/>
+    <w:link w:val="7"/>
+    <w:uiPriority w:val="9"/>
+    <w:semiHidden/>
+    <w:rsid w:val="00D01BC9"/>
+    <w:rPr>
+      <w:rFonts w:asciiTheme="majorHAnsi" w:eastAsiaTheme="majorEastAsia" w:hAnsiTheme="majorHAnsi" w:cstheme="majorBidi"/>
+      <w:i/>
+      <w:iCs/>
+      <w:color w:val="404040" w:themeColor="text1" w:themeTint="BF"/>
+    </w:rPr>
+  </w:style>
+  <w:style w:type="character" w:customStyle="1" w:styleId="80">
+    <w:name w:val="Заголовок 8 Знак"/>
+    <w:basedOn w:val="a0"/>
+    <w:link w:val="8"/>
+    <w:uiPriority w:val="9"/>
+    <w:semiHidden/>
+    <w:rsid w:val="00D01BC9"/>
+    <w:rPr>
+      <w:rFonts w:asciiTheme="majorHAnsi" w:eastAsiaTheme="majorEastAsia" w:hAnsiTheme="majorHAnsi" w:cstheme="majorBidi"/>
+      <w:color w:val="404040" w:themeColor="text1" w:themeTint="BF"/>
+      <w:sz w:val="20"/>
+      <w:szCs w:val="20"/>
+    </w:rPr>
+  </w:style>
+  <w:style w:type="character" w:customStyle="1" w:styleId="90">
+    <w:name w:val="Заголовок 9 Знак"/>
+    <w:basedOn w:val="a0"/>
+    <w:link w:val="9"/>
+    <w:uiPriority w:val="9"/>
+    <w:semiHidden/>
+    <w:rsid w:val="00D01BC9"/>
+    <w:rPr>
+      <w:rFonts w:asciiTheme="majorHAnsi" w:eastAsiaTheme="majorEastAsia" w:hAnsiTheme="majorHAnsi" w:cstheme="majorBidi"/>
+      <w:i/>
+      <w:iCs/>
+      <w:color w:val="404040" w:themeColor="text1" w:themeTint="BF"/>
+      <w:sz w:val="20"/>
+      <w:szCs w:val="20"/>
+    </w:rPr>
   </w:style>
 </w:styles>
 </file>
@@ -6780,7 +7647,7 @@
 </file>
 
 <file path=customXml/itemProps1.xml><?xml version="1.0" encoding="utf-8"?>
-<ds:datastoreItem xmlns:ds="http://schemas.openxmlformats.org/officeDocument/2006/customXml" ds:itemID="{5BE2996A-07FB-4FBA-B801-7FB121B65AC9}">
+<ds:datastoreItem xmlns:ds="http://schemas.openxmlformats.org/officeDocument/2006/customXml" ds:itemID="{BFCFD03E-DE61-4072-83A5-10EEB93A508E}">
   <ds:schemaRefs>
     <ds:schemaRef ds:uri="http://schemas.openxmlformats.org/officeDocument/2006/bibliography"/>
   </ds:schemaRefs>

</xml_diff>

<commit_message>
Remove nonce from authorization request, use only timestamp.
</commit_message>
<xml_diff>
--- a/Smart Cloud Authentication.docx
+++ b/Smart Cloud Authentication.docx
@@ -209,7 +209,6 @@
       <w:r>
         <w:rPr>
           <w:noProof/>
-          <w:lang w:val="en-US"/>
         </w:rPr>
         <w:drawing>
           <wp:inline distT="0" distB="0" distL="0" distR="0">
@@ -533,10 +532,10 @@
             <v:path o:extrusionok="f" gradientshapeok="t" o:connecttype="rect"/>
             <o:lock v:ext="edit" aspectratio="t"/>
           </v:shapetype>
-          <v:shape id="_x0000_i1025" type="#_x0000_t75" style="width:252.3pt;height:250.45pt" o:ole="">
+          <v:shape id="_x0000_i1026" type="#_x0000_t75" style="width:252.3pt;height:250.45pt" o:ole="">
             <v:imagedata r:id="rId9" o:title=""/>
           </v:shape>
-          <o:OLEObject Type="Embed" ProgID="Visio.Drawing.11" ShapeID="_x0000_i1025" DrawAspect="Content" ObjectID="_1367340197" r:id="rId10"/>
+          <o:OLEObject Type="Embed" ProgID="Visio.Drawing.11" ShapeID="_x0000_i1026" DrawAspect="Content" ObjectID="_1367697993" r:id="rId10"/>
         </w:object>
       </w:r>
     </w:p>
@@ -823,7 +822,13 @@
         <w:rPr>
           <w:lang w:val="en-US"/>
         </w:rPr>
-        <w:t>: user id, timestamp, nonce, generated password.</w:t>
+        <w:t>: user id, timestamp</w:t>
+      </w:r>
+      <w:r>
+        <w:rPr>
+          <w:lang w:val="en-US"/>
+        </w:rPr>
+        <w:t>, generated password.</w:t>
       </w:r>
     </w:p>
     <w:p>
@@ -979,10 +984,10 @@
           <w:lang w:val="en-US"/>
         </w:rPr>
         <w:object w:dxaOrig="10773" w:dyaOrig="5647">
-          <v:shape id="_x0000_i1026" type="#_x0000_t75" style="width:458.9pt;height:241.05pt" o:ole="">
+          <v:shape id="_x0000_i1025" type="#_x0000_t75" style="width:458.9pt;height:241.05pt" o:ole="">
             <v:imagedata r:id="rId11" o:title=""/>
           </v:shape>
-          <o:OLEObject Type="Embed" ProgID="Visio.Drawing.11" ShapeID="_x0000_i1026" DrawAspect="Content" ObjectID="_1367340198" r:id="rId12"/>
+          <o:OLEObject Type="Embed" ProgID="Visio.Drawing.11" ShapeID="_x0000_i1025" DrawAspect="Content" ObjectID="_1367697994" r:id="rId12"/>
         </w:object>
       </w:r>
     </w:p>
@@ -2040,17 +2045,19 @@
         </w:rPr>
         <w:t>&amp;</w:t>
       </w:r>
-      <w:r>
-        <w:rPr>
-          <w:lang w:val="en-US"/>
-        </w:rPr>
-        <w:t>nonce=&lt;r</w:t>
-      </w:r>
-      <w:r>
-        <w:rPr>
-          <w:lang w:val="en-US"/>
-        </w:rPr>
-        <w:t>andom number 0-some big number&gt;</w:t>
+      <w:proofErr w:type="spellStart"/>
+      <w:r>
+        <w:rPr>
+          <w:lang w:val="en-US"/>
+        </w:rPr>
+        <w:t>dest</w:t>
+      </w:r>
+      <w:proofErr w:type="spellEnd"/>
+      <w:r>
+        <w:rPr>
+          <w:lang w:val="en-US"/>
+        </w:rPr>
+        <w:t>=&lt;Google application ID&gt;</w:t>
       </w:r>
     </w:p>
     <w:p>
@@ -2067,19 +2074,43 @@
         </w:rPr>
         <w:t>&amp;</w:t>
       </w:r>
-      <w:proofErr w:type="spellStart"/>
-      <w:r>
-        <w:rPr>
-          <w:lang w:val="en-US"/>
-        </w:rPr>
-        <w:t>dest</w:t>
-      </w:r>
-      <w:proofErr w:type="spellEnd"/>
-      <w:r>
-        <w:rPr>
-          <w:lang w:val="en-US"/>
-        </w:rPr>
-        <w:t>=&lt;Google application ID&gt;</w:t>
+      <w:r>
+        <w:rPr>
+          <w:lang w:val="en-US"/>
+        </w:rPr>
+        <w:t>secret=&lt;</w:t>
+      </w:r>
+      <w:proofErr w:type="gramStart"/>
+      <w:r>
+        <w:rPr>
+          <w:lang w:val="en-US"/>
+        </w:rPr>
+        <w:t>Enc[</w:t>
+      </w:r>
+      <w:proofErr w:type="gramEnd"/>
+      <w:r>
+        <w:rPr>
+          <w:lang w:val="en-US"/>
+        </w:rPr>
+        <w:t>C</w:t>
+      </w:r>
+      <w:r>
+        <w:rPr>
+          <w:lang w:val="en-US"/>
+        </w:rPr>
+        <w:t>loud App public key, password</w:t>
+      </w:r>
+      <w:r>
+        <w:rPr>
+          <w:lang w:val="en-US"/>
+        </w:rPr>
+        <w:t>, MAC address</w:t>
+      </w:r>
+      <w:r>
+        <w:rPr>
+          <w:lang w:val="en-US"/>
+        </w:rPr>
+        <w:t>]&gt;</w:t>
       </w:r>
     </w:p>
     <w:p>
@@ -2100,73 +2131,20 @@
         <w:rPr>
           <w:lang w:val="en-US"/>
         </w:rPr>
-        <w:t>secret=&lt;</w:t>
+        <w:t>signature=&lt;</w:t>
       </w:r>
       <w:proofErr w:type="gramStart"/>
       <w:r>
         <w:rPr>
           <w:lang w:val="en-US"/>
         </w:rPr>
-        <w:t>Enc[</w:t>
+        <w:t>Sign[</w:t>
       </w:r>
       <w:proofErr w:type="gramEnd"/>
       <w:r>
         <w:rPr>
           <w:lang w:val="en-US"/>
         </w:rPr>
-        <w:t>C</w:t>
-      </w:r>
-      <w:r>
-        <w:rPr>
-          <w:lang w:val="en-US"/>
-        </w:rPr>
-        <w:t>loud App public key, password</w:t>
-      </w:r>
-      <w:r>
-        <w:rPr>
-          <w:lang w:val="en-US"/>
-        </w:rPr>
-        <w:t>, MAC address</w:t>
-      </w:r>
-      <w:r>
-        <w:rPr>
-          <w:lang w:val="en-US"/>
-        </w:rPr>
-        <w:t>]&gt;</w:t>
-      </w:r>
-    </w:p>
-    <w:p>
-      <w:pPr>
-        <w:pStyle w:val="a8"/>
-        <w:ind w:left="708"/>
-        <w:rPr>
-          <w:lang w:val="en-US"/>
-        </w:rPr>
-      </w:pPr>
-      <w:r>
-        <w:rPr>
-          <w:lang w:val="en-US"/>
-        </w:rPr>
-        <w:t>&amp;</w:t>
-      </w:r>
-      <w:r>
-        <w:rPr>
-          <w:lang w:val="en-US"/>
-        </w:rPr>
-        <w:t>signature=&lt;</w:t>
-      </w:r>
-      <w:proofErr w:type="gramStart"/>
-      <w:r>
-        <w:rPr>
-          <w:lang w:val="en-US"/>
-        </w:rPr>
-        <w:t>Sign[</w:t>
-      </w:r>
-      <w:proofErr w:type="gramEnd"/>
-      <w:r>
-        <w:rPr>
-          <w:lang w:val="en-US"/>
-        </w:rPr>
         <w:t xml:space="preserve">user private key, </w:t>
       </w:r>
       <w:r>
@@ -2179,7 +2157,19 @@
         <w:rPr>
           <w:lang w:val="en-US"/>
         </w:rPr>
-        <w:t>timestamp||nonce||</w:t>
+        <w:t>timestamp</w:t>
+      </w:r>
+      <w:r>
+        <w:rPr>
+          <w:lang w:val="en-US"/>
+        </w:rPr>
+        <w:t xml:space="preserve"> </w:t>
+      </w:r>
+      <w:r>
+        <w:rPr>
+          <w:lang w:val="en-US"/>
+        </w:rPr>
+        <w:t>||</w:t>
       </w:r>
       <w:proofErr w:type="spellStart"/>
       <w:r>
@@ -2852,22 +2842,22 @@
         <w:rPr>
           <w:lang w:val="en-US"/>
         </w:rPr>
+        <w:t>Method: GET</w:t>
+      </w:r>
+    </w:p>
+    <w:p>
+      <w:pPr>
+        <w:pStyle w:val="a8"/>
+        <w:ind w:left="360"/>
+        <w:rPr>
+          <w:lang w:val="en-US"/>
+        </w:rPr>
+      </w:pPr>
+      <w:r>
+        <w:rPr>
+          <w:lang w:val="en-US"/>
+        </w:rPr>
         <w:lastRenderedPageBreak/>
-        <w:t>Method: GET</w:t>
-      </w:r>
-    </w:p>
-    <w:p>
-      <w:pPr>
-        <w:pStyle w:val="a8"/>
-        <w:ind w:left="360"/>
-        <w:rPr>
-          <w:lang w:val="en-US"/>
-        </w:rPr>
-      </w:pPr>
-      <w:r>
-        <w:rPr>
-          <w:lang w:val="en-US"/>
-        </w:rPr>
         <w:t>URL: /</w:t>
       </w:r>
       <w:proofErr w:type="spellStart"/>
@@ -3516,36 +3506,6 @@
         <w:t>iration_time</w:t>
       </w:r>
       <w:proofErr w:type="spellEnd"/>
-    </w:p>
-    <w:p>
-      <w:pPr>
-        <w:pStyle w:val="a8"/>
-        <w:rPr>
-          <w:lang w:val="en-US"/>
-        </w:rPr>
-      </w:pPr>
-      <w:proofErr w:type="spellStart"/>
-      <w:r>
-        <w:rPr>
-          <w:lang w:val="en-US"/>
-        </w:rPr>
-        <w:t>Int</w:t>
-      </w:r>
-      <w:proofErr w:type="spellEnd"/>
-      <w:r>
-        <w:rPr>
-          <w:lang w:val="en-US"/>
-        </w:rPr>
-        <w:t xml:space="preserve"> </w:t>
-      </w:r>
-      <w:r>
-        <w:rPr>
-          <w:i/>
-          <w:iCs/>
-          <w:lang w:val="en-US"/>
-        </w:rPr>
-        <w:t>nonce</w:t>
-      </w:r>
     </w:p>
     <w:p>
       <w:pPr>
@@ -7647,7 +7607,7 @@
 </file>
 
 <file path=customXml/itemProps1.xml><?xml version="1.0" encoding="utf-8"?>
-<ds:datastoreItem xmlns:ds="http://schemas.openxmlformats.org/officeDocument/2006/customXml" ds:itemID="{BFCFD03E-DE61-4072-83A5-10EEB93A508E}">
+<ds:datastoreItem xmlns:ds="http://schemas.openxmlformats.org/officeDocument/2006/customXml" ds:itemID="{6739BDE8-8B7C-4DFA-B0C7-66D32877D198}">
   <ds:schemaRefs>
     <ds:schemaRef ds:uri="http://schemas.openxmlformats.org/officeDocument/2006/bibliography"/>
   </ds:schemaRefs>

</xml_diff>